<commit_message>
Tipos de variables: var, val y const
</commit_message>
<xml_diff>
--- a/Apuntes Android.docx
+++ b/Apuntes Android.docx
@@ -7,15 +7,26 @@
         <w:jc w:val="center"/>
         <w:rPr>
           <w:rFonts w:ascii="Cambria Math" w:hAnsi="Cambria Math"/>
-        </w:rPr>
-      </w:pPr>
-      <w:bookmarkStart w:id="0" w:name="_GoBack"/>
-      <w:bookmarkEnd w:id="0"/>
+          <w:b/>
+          <w:sz w:val="28"/>
+          <w:u w:val="single"/>
+        </w:rPr>
+      </w:pPr>
       <w:r>
         <w:rPr>
           <w:rFonts w:ascii="Cambria Math" w:hAnsi="Cambria Math"/>
+          <w:b/>
+          <w:sz w:val="28"/>
         </w:rPr>
         <w:t>Apuntes Android</w:t>
+      </w:r>
+      <w:r>
+        <w:rPr>
+          <w:rFonts w:ascii="Cambria Math" w:hAnsi="Cambria Math"/>
+          <w:b/>
+          <w:sz w:val="28"/>
+        </w:rPr>
+        <w:t xml:space="preserve"> Kotlin</w:t>
       </w:r>
     </w:p>
     <w:p>
@@ -2338,6 +2349,1303 @@
         </w:tc>
       </w:tr>
     </w:tbl>
+    <w:p>
+      <w:pPr>
+        <w:jc w:val="both"/>
+        <w:rPr>
+          <w:rFonts w:ascii="Cambria Math" w:hAnsi="Cambria Math"/>
+        </w:rPr>
+      </w:pPr>
+    </w:p>
+    <w:p>
+      <w:pPr>
+        <w:jc w:val="both"/>
+        <w:rPr>
+          <w:rFonts w:ascii="Cambria Math" w:hAnsi="Cambria Math"/>
+        </w:rPr>
+      </w:pPr>
+    </w:p>
+    <w:p>
+      <w:pPr>
+        <w:jc w:val="both"/>
+        <w:rPr>
+          <w:rFonts w:ascii="Cambria Math" w:hAnsi="Cambria Math"/>
+        </w:rPr>
+      </w:pPr>
+    </w:p>
+    <w:p>
+      <w:pPr>
+        <w:jc w:val="both"/>
+        <w:rPr>
+          <w:rFonts w:ascii="Cambria Math" w:hAnsi="Cambria Math"/>
+        </w:rPr>
+      </w:pPr>
+    </w:p>
+    <w:p>
+      <w:pPr>
+        <w:jc w:val="both"/>
+        <w:rPr>
+          <w:rFonts w:ascii="Cambria Math" w:hAnsi="Cambria Math"/>
+        </w:rPr>
+      </w:pPr>
+    </w:p>
+    <w:p>
+      <w:pPr>
+        <w:jc w:val="both"/>
+        <w:rPr>
+          <w:rFonts w:ascii="Cambria Math" w:hAnsi="Cambria Math"/>
+        </w:rPr>
+      </w:pPr>
+    </w:p>
+    <w:p>
+      <w:pPr>
+        <w:pBdr>
+          <w:bottom w:val="single" w:sz="6" w:space="0" w:color="D3D3D3"/>
+        </w:pBdr>
+        <w:shd w:val="clear" w:color="auto" w:fill="FFFFFF"/>
+        <w:spacing w:before="240" w:after="240" w:line="384" w:lineRule="atLeast"/>
+        <w:outlineLvl w:val="1"/>
+        <w:rPr>
+          <w:rFonts w:ascii="Arial" w:eastAsia="Times New Roman" w:hAnsi="Arial" w:cs="Arial"/>
+          <w:b/>
+          <w:bCs/>
+          <w:color w:val="273B47"/>
+          <w:sz w:val="33"/>
+          <w:szCs w:val="33"/>
+          <w:lang w:eastAsia="es-MX"/>
+        </w:rPr>
+      </w:pPr>
+      <w:r>
+        <w:rPr>
+          <w:rFonts w:ascii="Arial" w:eastAsia="Times New Roman" w:hAnsi="Arial" w:cs="Arial"/>
+          <w:b/>
+          <w:bCs/>
+          <w:color w:val="273B47"/>
+          <w:sz w:val="33"/>
+          <w:szCs w:val="33"/>
+          <w:lang w:eastAsia="es-MX"/>
+        </w:rPr>
+        <w:lastRenderedPageBreak/>
+        <w:t>Equidad</w:t>
+      </w:r>
+    </w:p>
+    <w:p>
+      <w:pPr>
+        <w:spacing w:after="0" w:line="240" w:lineRule="auto"/>
+        <w:rPr>
+          <w:rFonts w:ascii="Times New Roman" w:eastAsia="Times New Roman" w:hAnsi="Times New Roman" w:cs="Times New Roman"/>
+          <w:sz w:val="24"/>
+          <w:szCs w:val="24"/>
+          <w:lang w:eastAsia="es-MX"/>
+        </w:rPr>
+      </w:pPr>
+      <w:r>
+        <w:rPr>
+          <w:rFonts w:ascii="Times New Roman" w:eastAsia="Times New Roman" w:hAnsi="Times New Roman" w:cs="Times New Roman"/>
+          <w:noProof/>
+          <w:sz w:val="24"/>
+          <w:szCs w:val="24"/>
+          <w:lang w:eastAsia="es-MX"/>
+        </w:rPr>
+        <w:drawing>
+          <wp:inline distT="0" distB="0" distL="0" distR="0">
+            <wp:extent cx="6524498" cy="4228841"/>
+            <wp:effectExtent l="0" t="0" r="0" b="635"/>
+            <wp:docPr id="2" name="Imagen 2" descr="Captura de Pantalla 2019-04-08 a la(s) 4.52.24.png"/>
+            <wp:cNvGraphicFramePr>
+              <a:graphicFrameLocks xmlns:a="http://schemas.openxmlformats.org/drawingml/2006/main" noChangeAspect="1"/>
+            </wp:cNvGraphicFramePr>
+            <a:graphic xmlns:a="http://schemas.openxmlformats.org/drawingml/2006/main">
+              <a:graphicData uri="http://schemas.openxmlformats.org/drawingml/2006/picture">
+                <pic:pic xmlns:pic="http://schemas.openxmlformats.org/drawingml/2006/picture">
+                  <pic:nvPicPr>
+                    <pic:cNvPr id="0" name="Picture 2" descr="Captura de Pantalla 2019-04-08 a la(s) 4.52.24.png"/>
+                    <pic:cNvPicPr>
+                      <a:picLocks noChangeAspect="1" noChangeArrowheads="1"/>
+                    </pic:cNvPicPr>
+                  </pic:nvPicPr>
+                  <pic:blipFill>
+                    <a:blip r:embed="rId6">
+                      <a:extLst>
+                        <a:ext uri="{28A0092B-C50C-407E-A947-70E740481C1C}">
+                          <a14:useLocalDpi xmlns:a14="http://schemas.microsoft.com/office/drawing/2010/main" val="0"/>
+                        </a:ext>
+                      </a:extLst>
+                    </a:blip>
+                    <a:srcRect/>
+                    <a:stretch>
+                      <a:fillRect/>
+                    </a:stretch>
+                  </pic:blipFill>
+                  <pic:spPr bwMode="auto">
+                    <a:xfrm>
+                      <a:off x="0" y="0"/>
+                      <a:ext cx="6527998" cy="4231109"/>
+                    </a:xfrm>
+                    <a:prstGeom prst="rect">
+                      <a:avLst/>
+                    </a:prstGeom>
+                    <a:noFill/>
+                    <a:ln>
+                      <a:noFill/>
+                    </a:ln>
+                  </pic:spPr>
+                </pic:pic>
+              </a:graphicData>
+            </a:graphic>
+          </wp:inline>
+        </w:drawing>
+      </w:r>
+    </w:p>
+    <w:p>
+      <w:pPr>
+        <w:shd w:val="clear" w:color="auto" w:fill="FFFFFF"/>
+        <w:spacing w:before="240" w:after="240" w:line="384" w:lineRule="atLeast"/>
+        <w:rPr>
+          <w:rFonts w:ascii="Arial" w:eastAsia="Times New Roman" w:hAnsi="Arial" w:cs="Arial"/>
+          <w:color w:val="273B47"/>
+          <w:sz w:val="30"/>
+          <w:szCs w:val="30"/>
+          <w:lang w:eastAsia="es-MX"/>
+        </w:rPr>
+      </w:pPr>
+      <w:r>
+        <w:rPr>
+          <w:rFonts w:ascii="Arial" w:eastAsia="Times New Roman" w:hAnsi="Arial" w:cs="Arial"/>
+          <w:color w:val="273B47"/>
+          <w:sz w:val="30"/>
+          <w:szCs w:val="30"/>
+          <w:lang w:eastAsia="es-MX"/>
+        </w:rPr>
+        <w:t>Hagamos algunos ejemplos para entender cómo funcionan.</w:t>
+      </w:r>
+    </w:p>
+    <w:p>
+      <w:pPr>
+        <w:shd w:val="clear" w:color="auto" w:fill="FFFFFF"/>
+        <w:spacing w:before="240" w:after="240" w:line="384" w:lineRule="atLeast"/>
+        <w:rPr>
+          <w:rFonts w:ascii="Arial" w:eastAsia="Times New Roman" w:hAnsi="Arial" w:cs="Arial"/>
+          <w:color w:val="273B47"/>
+          <w:sz w:val="30"/>
+          <w:szCs w:val="30"/>
+          <w:lang w:eastAsia="es-MX"/>
+        </w:rPr>
+      </w:pPr>
+      <w:r>
+        <w:rPr>
+          <w:rFonts w:ascii="Arial" w:eastAsia="Times New Roman" w:hAnsi="Arial" w:cs="Arial"/>
+          <w:color w:val="273B47"/>
+          <w:sz w:val="30"/>
+          <w:szCs w:val="30"/>
+          <w:lang w:eastAsia="es-MX"/>
+        </w:rPr>
+        <w:t>Los de asignación son sencillos de entender, basta con la explicación y el desglose que se proporciona en la tabla.</w:t>
+      </w:r>
+    </w:p>
+    <w:p>
+      <w:pPr>
+        <w:shd w:val="clear" w:color="auto" w:fill="FFFFFF"/>
+        <w:spacing w:after="0" w:line="384" w:lineRule="atLeast"/>
+        <w:rPr>
+          <w:rFonts w:ascii="Arial" w:eastAsia="Times New Roman" w:hAnsi="Arial" w:cs="Arial"/>
+          <w:color w:val="273B47"/>
+          <w:sz w:val="30"/>
+          <w:szCs w:val="30"/>
+          <w:lang w:eastAsia="es-MX"/>
+        </w:rPr>
+      </w:pPr>
+      <w:r>
+        <w:rPr>
+          <w:rFonts w:ascii="Arial" w:eastAsia="Times New Roman" w:hAnsi="Arial" w:cs="Arial"/>
+          <w:b/>
+          <w:bCs/>
+          <w:color w:val="273B47"/>
+          <w:sz w:val="30"/>
+          <w:szCs w:val="30"/>
+          <w:lang w:eastAsia="es-MX"/>
+        </w:rPr>
+        <w:t>Los operadores unarios</w:t>
+      </w:r>
+      <w:r>
+        <w:rPr>
+          <w:rFonts w:ascii="Arial" w:eastAsia="Times New Roman" w:hAnsi="Arial" w:cs="Arial"/>
+          <w:color w:val="273B47"/>
+          <w:sz w:val="30"/>
+          <w:szCs w:val="30"/>
+          <w:lang w:eastAsia="es-MX"/>
+        </w:rPr>
+        <w:t> no harán más que seguir y tratar de aplicar la regla de los signos, en este caso puedes aplicar el operador o utilizar el método al cual Kotlin lo traduce. Algo así:</w:t>
+      </w:r>
+    </w:p>
+    <w:p>
+      <w:pPr>
+        <w:shd w:val="clear" w:color="auto" w:fill="272822"/>
+        <w:tabs>
+          <w:tab w:val="left" w:pos="916"/>
+          <w:tab w:val="left" w:pos="1832"/>
+          <w:tab w:val="left" w:pos="2748"/>
+          <w:tab w:val="left" w:pos="3664"/>
+          <w:tab w:val="left" w:pos="4580"/>
+          <w:tab w:val="left" w:pos="5496"/>
+          <w:tab w:val="left" w:pos="6412"/>
+          <w:tab w:val="left" w:pos="7328"/>
+          <w:tab w:val="left" w:pos="8244"/>
+          <w:tab w:val="left" w:pos="9160"/>
+          <w:tab w:val="left" w:pos="10076"/>
+          <w:tab w:val="left" w:pos="10992"/>
+          <w:tab w:val="left" w:pos="11908"/>
+          <w:tab w:val="left" w:pos="12824"/>
+          <w:tab w:val="left" w:pos="13740"/>
+          <w:tab w:val="left" w:pos="14656"/>
+        </w:tabs>
+        <w:spacing w:after="0" w:line="240" w:lineRule="auto"/>
+        <w:rPr>
+          <w:rFonts w:ascii="Consolas" w:eastAsia="Times New Roman" w:hAnsi="Consolas" w:cs="Courier New"/>
+          <w:color w:val="DDDDDD"/>
+          <w:sz w:val="24"/>
+          <w:szCs w:val="24"/>
+          <w:lang w:eastAsia="es-MX"/>
+        </w:rPr>
+      </w:pPr>
+      <w:r>
+        <w:rPr>
+          <w:rFonts w:ascii="Consolas" w:eastAsia="Times New Roman" w:hAnsi="Consolas" w:cs="Courier New"/>
+          <w:b/>
+          <w:bCs/>
+          <w:color w:val="F92672"/>
+          <w:sz w:val="24"/>
+          <w:szCs w:val="24"/>
+          <w:lang w:eastAsia="es-MX"/>
+        </w:rPr>
+        <w:t>var</w:t>
+      </w:r>
+      <w:r>
+        <w:rPr>
+          <w:rFonts w:ascii="Consolas" w:eastAsia="Times New Roman" w:hAnsi="Consolas" w:cs="Courier New"/>
+          <w:color w:val="DDDDDD"/>
+          <w:sz w:val="24"/>
+          <w:szCs w:val="24"/>
+          <w:lang w:eastAsia="es-MX"/>
+        </w:rPr>
+        <w:t xml:space="preserve"> </w:t>
+      </w:r>
+      <w:r>
+        <w:rPr>
+          <w:rFonts w:ascii="Consolas" w:eastAsia="Times New Roman" w:hAnsi="Consolas" w:cs="Courier New"/>
+          <w:b/>
+          <w:bCs/>
+          <w:color w:val="F92672"/>
+          <w:sz w:val="24"/>
+          <w:szCs w:val="24"/>
+          <w:lang w:eastAsia="es-MX"/>
+        </w:rPr>
+        <w:t>a</w:t>
+      </w:r>
+      <w:r>
+        <w:rPr>
+          <w:rFonts w:ascii="Consolas" w:eastAsia="Times New Roman" w:hAnsi="Consolas" w:cs="Courier New"/>
+          <w:color w:val="DDDDDD"/>
+          <w:sz w:val="24"/>
+          <w:szCs w:val="24"/>
+          <w:lang w:eastAsia="es-MX"/>
+        </w:rPr>
+        <w:t xml:space="preserve"> = -2</w:t>
+      </w:r>
+    </w:p>
+    <w:p>
+      <w:pPr>
+        <w:shd w:val="clear" w:color="auto" w:fill="272822"/>
+        <w:tabs>
+          <w:tab w:val="left" w:pos="916"/>
+          <w:tab w:val="left" w:pos="1832"/>
+          <w:tab w:val="left" w:pos="2748"/>
+          <w:tab w:val="left" w:pos="3664"/>
+          <w:tab w:val="left" w:pos="4580"/>
+          <w:tab w:val="left" w:pos="5496"/>
+          <w:tab w:val="left" w:pos="6412"/>
+          <w:tab w:val="left" w:pos="7328"/>
+          <w:tab w:val="left" w:pos="8244"/>
+          <w:tab w:val="left" w:pos="9160"/>
+          <w:tab w:val="left" w:pos="10076"/>
+          <w:tab w:val="left" w:pos="10992"/>
+          <w:tab w:val="left" w:pos="11908"/>
+          <w:tab w:val="left" w:pos="12824"/>
+          <w:tab w:val="left" w:pos="13740"/>
+          <w:tab w:val="left" w:pos="14656"/>
+        </w:tabs>
+        <w:spacing w:after="0" w:line="240" w:lineRule="auto"/>
+        <w:rPr>
+          <w:rFonts w:ascii="Consolas" w:eastAsia="Times New Roman" w:hAnsi="Consolas" w:cs="Courier New"/>
+          <w:color w:val="DDDDDD"/>
+          <w:sz w:val="24"/>
+          <w:szCs w:val="24"/>
+          <w:lang w:eastAsia="es-MX"/>
+        </w:rPr>
+      </w:pPr>
+      <w:r>
+        <w:rPr>
+          <w:rFonts w:ascii="Consolas" w:eastAsia="Times New Roman" w:hAnsi="Consolas" w:cs="Courier New"/>
+          <w:b/>
+          <w:bCs/>
+          <w:color w:val="F92672"/>
+          <w:sz w:val="24"/>
+          <w:szCs w:val="24"/>
+          <w:lang w:eastAsia="es-MX"/>
+        </w:rPr>
+        <w:t>var</w:t>
+      </w:r>
+      <w:r>
+        <w:rPr>
+          <w:rFonts w:ascii="Consolas" w:eastAsia="Times New Roman" w:hAnsi="Consolas" w:cs="Courier New"/>
+          <w:color w:val="DDDDDD"/>
+          <w:sz w:val="24"/>
+          <w:szCs w:val="24"/>
+          <w:lang w:eastAsia="es-MX"/>
+        </w:rPr>
+        <w:t xml:space="preserve"> </w:t>
+      </w:r>
+      <w:r>
+        <w:rPr>
+          <w:rFonts w:ascii="Consolas" w:eastAsia="Times New Roman" w:hAnsi="Consolas" w:cs="Courier New"/>
+          <w:b/>
+          <w:bCs/>
+          <w:color w:val="F92672"/>
+          <w:sz w:val="24"/>
+          <w:szCs w:val="24"/>
+          <w:lang w:eastAsia="es-MX"/>
+        </w:rPr>
+        <w:t>b</w:t>
+      </w:r>
+      <w:r>
+        <w:rPr>
+          <w:rFonts w:ascii="Consolas" w:eastAsia="Times New Roman" w:hAnsi="Consolas" w:cs="Courier New"/>
+          <w:color w:val="DDDDDD"/>
+          <w:sz w:val="24"/>
+          <w:szCs w:val="24"/>
+          <w:lang w:eastAsia="es-MX"/>
+        </w:rPr>
+        <w:t xml:space="preserve"> = </w:t>
+      </w:r>
+      <w:r>
+        <w:rPr>
+          <w:rFonts w:ascii="Consolas" w:eastAsia="Times New Roman" w:hAnsi="Consolas" w:cs="Courier New"/>
+          <w:b/>
+          <w:bCs/>
+          <w:color w:val="F92672"/>
+          <w:sz w:val="24"/>
+          <w:szCs w:val="24"/>
+          <w:lang w:eastAsia="es-MX"/>
+        </w:rPr>
+        <w:t>a</w:t>
+      </w:r>
+      <w:r>
+        <w:rPr>
+          <w:rFonts w:ascii="Consolas" w:eastAsia="Times New Roman" w:hAnsi="Consolas" w:cs="Courier New"/>
+          <w:color w:val="DDDDDD"/>
+          <w:sz w:val="24"/>
+          <w:szCs w:val="24"/>
+          <w:lang w:eastAsia="es-MX"/>
+        </w:rPr>
+        <w:t>.unaryMinus()</w:t>
+      </w:r>
+    </w:p>
+    <w:p>
+      <w:pPr>
+        <w:shd w:val="clear" w:color="auto" w:fill="272822"/>
+        <w:tabs>
+          <w:tab w:val="left" w:pos="916"/>
+          <w:tab w:val="left" w:pos="1832"/>
+          <w:tab w:val="left" w:pos="2748"/>
+          <w:tab w:val="left" w:pos="3664"/>
+          <w:tab w:val="left" w:pos="4580"/>
+          <w:tab w:val="left" w:pos="5496"/>
+          <w:tab w:val="left" w:pos="6412"/>
+          <w:tab w:val="left" w:pos="7328"/>
+          <w:tab w:val="left" w:pos="8244"/>
+          <w:tab w:val="left" w:pos="9160"/>
+          <w:tab w:val="left" w:pos="10076"/>
+          <w:tab w:val="left" w:pos="10992"/>
+          <w:tab w:val="left" w:pos="11908"/>
+          <w:tab w:val="left" w:pos="12824"/>
+          <w:tab w:val="left" w:pos="13740"/>
+          <w:tab w:val="left" w:pos="14656"/>
+        </w:tabs>
+        <w:spacing w:after="0" w:line="240" w:lineRule="auto"/>
+        <w:rPr>
+          <w:rFonts w:ascii="Consolas" w:eastAsia="Times New Roman" w:hAnsi="Consolas" w:cs="Courier New"/>
+          <w:color w:val="DDDDDD"/>
+          <w:sz w:val="24"/>
+          <w:szCs w:val="24"/>
+          <w:lang w:eastAsia="es-MX"/>
+        </w:rPr>
+      </w:pPr>
+      <w:r>
+        <w:rPr>
+          <w:rFonts w:ascii="Consolas" w:eastAsia="Times New Roman" w:hAnsi="Consolas" w:cs="Courier New"/>
+          <w:b/>
+          <w:bCs/>
+          <w:color w:val="A6E22E"/>
+          <w:sz w:val="24"/>
+          <w:szCs w:val="24"/>
+          <w:lang w:eastAsia="es-MX"/>
+        </w:rPr>
+        <w:t>println</w:t>
+      </w:r>
+      <w:r>
+        <w:rPr>
+          <w:rFonts w:ascii="Consolas" w:eastAsia="Times New Roman" w:hAnsi="Consolas" w:cs="Courier New"/>
+          <w:color w:val="DDDDDD"/>
+          <w:sz w:val="24"/>
+          <w:szCs w:val="24"/>
+          <w:lang w:eastAsia="es-MX"/>
+        </w:rPr>
+        <w:t>(</w:t>
+      </w:r>
+      <w:r>
+        <w:rPr>
+          <w:rFonts w:ascii="Consolas" w:eastAsia="Times New Roman" w:hAnsi="Consolas" w:cs="Courier New"/>
+          <w:color w:val="A6E22E"/>
+          <w:sz w:val="24"/>
+          <w:szCs w:val="24"/>
+          <w:lang w:eastAsia="es-MX"/>
+        </w:rPr>
+        <w:t>"b: $b"</w:t>
+      </w:r>
+      <w:r>
+        <w:rPr>
+          <w:rFonts w:ascii="Consolas" w:eastAsia="Times New Roman" w:hAnsi="Consolas" w:cs="Courier New"/>
+          <w:color w:val="DDDDDD"/>
+          <w:sz w:val="24"/>
+          <w:szCs w:val="24"/>
+          <w:lang w:eastAsia="es-MX"/>
+        </w:rPr>
+        <w:t>)</w:t>
+      </w:r>
+    </w:p>
+    <w:p>
+      <w:pPr>
+        <w:shd w:val="clear" w:color="auto" w:fill="FFFFFF"/>
+        <w:spacing w:after="0" w:line="384" w:lineRule="atLeast"/>
+        <w:rPr>
+          <w:rFonts w:ascii="Arial" w:eastAsia="Times New Roman" w:hAnsi="Arial" w:cs="Arial"/>
+          <w:color w:val="273B47"/>
+          <w:sz w:val="30"/>
+          <w:szCs w:val="30"/>
+          <w:lang w:eastAsia="es-MX"/>
+        </w:rPr>
+      </w:pPr>
+      <w:r>
+        <w:rPr>
+          <w:rFonts w:ascii="Arial" w:eastAsia="Times New Roman" w:hAnsi="Arial" w:cs="Arial"/>
+          <w:color w:val="273B47"/>
+          <w:sz w:val="30"/>
+          <w:szCs w:val="30"/>
+          <w:lang w:eastAsia="es-MX"/>
+        </w:rPr>
+        <w:t>Esto imprimirá:</w:t>
+      </w:r>
+      <w:r>
+        <w:rPr>
+          <w:rFonts w:ascii="Arial" w:eastAsia="Times New Roman" w:hAnsi="Arial" w:cs="Arial"/>
+          <w:color w:val="273B47"/>
+          <w:sz w:val="30"/>
+          <w:szCs w:val="30"/>
+          <w:lang w:eastAsia="es-MX"/>
+        </w:rPr>
+        <w:br/>
+      </w:r>
+      <w:r>
+        <w:rPr>
+          <w:rFonts w:ascii="Consolas" w:eastAsia="Times New Roman" w:hAnsi="Consolas" w:cs="Courier New"/>
+          <w:color w:val="273B47"/>
+          <w:sz w:val="24"/>
+          <w:szCs w:val="24"/>
+          <w:lang w:eastAsia="es-MX"/>
+        </w:rPr>
+        <w:t>b: 2</w:t>
+      </w:r>
+    </w:p>
+    <w:p>
+      <w:pPr>
+        <w:shd w:val="clear" w:color="auto" w:fill="FFFFFF"/>
+        <w:spacing w:before="240" w:after="240" w:line="384" w:lineRule="atLeast"/>
+        <w:rPr>
+          <w:rFonts w:ascii="Arial" w:eastAsia="Times New Roman" w:hAnsi="Arial" w:cs="Arial"/>
+          <w:color w:val="273B47"/>
+          <w:sz w:val="30"/>
+          <w:szCs w:val="30"/>
+          <w:lang w:eastAsia="es-MX"/>
+        </w:rPr>
+      </w:pPr>
+      <w:r>
+        <w:rPr>
+          <w:rFonts w:ascii="Arial" w:eastAsia="Times New Roman" w:hAnsi="Arial" w:cs="Arial"/>
+          <w:color w:val="273B47"/>
+          <w:sz w:val="30"/>
+          <w:szCs w:val="30"/>
+          <w:lang w:eastAsia="es-MX"/>
+        </w:rPr>
+        <w:t>Lo que hace es convertir el dato a positivo, pues siguiendo la regla de los signos (-) por (-) es (+).</w:t>
+      </w:r>
+    </w:p>
+    <w:p>
+      <w:pPr>
+        <w:shd w:val="clear" w:color="auto" w:fill="FFFFFF"/>
+        <w:spacing w:before="240" w:after="240" w:line="384" w:lineRule="atLeast"/>
+        <w:rPr>
+          <w:rFonts w:ascii="Arial" w:eastAsia="Times New Roman" w:hAnsi="Arial" w:cs="Arial"/>
+          <w:color w:val="273B47"/>
+          <w:sz w:val="30"/>
+          <w:szCs w:val="30"/>
+          <w:lang w:eastAsia="es-MX"/>
+        </w:rPr>
+      </w:pPr>
+      <w:r>
+        <w:rPr>
+          <w:rFonts w:ascii="Arial" w:eastAsia="Times New Roman" w:hAnsi="Arial" w:cs="Arial"/>
+          <w:color w:val="273B47"/>
+          <w:sz w:val="30"/>
+          <w:szCs w:val="30"/>
+          <w:lang w:eastAsia="es-MX"/>
+        </w:rPr>
+        <w:t>El operador de negación, funcionará con datos lógicos, este simplemente negará el dato establecido.</w:t>
+      </w:r>
+    </w:p>
+    <w:p>
+      <w:pPr>
+        <w:shd w:val="clear" w:color="auto" w:fill="272822"/>
+        <w:tabs>
+          <w:tab w:val="left" w:pos="916"/>
+          <w:tab w:val="left" w:pos="1832"/>
+          <w:tab w:val="left" w:pos="2748"/>
+          <w:tab w:val="left" w:pos="3664"/>
+          <w:tab w:val="left" w:pos="4580"/>
+          <w:tab w:val="left" w:pos="5496"/>
+          <w:tab w:val="left" w:pos="6412"/>
+          <w:tab w:val="left" w:pos="7328"/>
+          <w:tab w:val="left" w:pos="8244"/>
+          <w:tab w:val="left" w:pos="9160"/>
+          <w:tab w:val="left" w:pos="10076"/>
+          <w:tab w:val="left" w:pos="10992"/>
+          <w:tab w:val="left" w:pos="11908"/>
+          <w:tab w:val="left" w:pos="12824"/>
+          <w:tab w:val="left" w:pos="13740"/>
+          <w:tab w:val="left" w:pos="14656"/>
+        </w:tabs>
+        <w:spacing w:after="0" w:line="240" w:lineRule="auto"/>
+        <w:rPr>
+          <w:rFonts w:ascii="Consolas" w:eastAsia="Times New Roman" w:hAnsi="Consolas" w:cs="Courier New"/>
+          <w:color w:val="DDDDDD"/>
+          <w:sz w:val="24"/>
+          <w:szCs w:val="24"/>
+          <w:lang w:eastAsia="es-MX"/>
+        </w:rPr>
+      </w:pPr>
+    </w:p>
+    <w:p>
+      <w:pPr>
+        <w:shd w:val="clear" w:color="auto" w:fill="272822"/>
+        <w:tabs>
+          <w:tab w:val="left" w:pos="916"/>
+          <w:tab w:val="left" w:pos="1832"/>
+          <w:tab w:val="left" w:pos="2748"/>
+          <w:tab w:val="left" w:pos="3664"/>
+          <w:tab w:val="left" w:pos="4580"/>
+          <w:tab w:val="left" w:pos="5496"/>
+          <w:tab w:val="left" w:pos="6412"/>
+          <w:tab w:val="left" w:pos="7328"/>
+          <w:tab w:val="left" w:pos="8244"/>
+          <w:tab w:val="left" w:pos="9160"/>
+          <w:tab w:val="left" w:pos="10076"/>
+          <w:tab w:val="left" w:pos="10992"/>
+          <w:tab w:val="left" w:pos="11908"/>
+          <w:tab w:val="left" w:pos="12824"/>
+          <w:tab w:val="left" w:pos="13740"/>
+          <w:tab w:val="left" w:pos="14656"/>
+        </w:tabs>
+        <w:spacing w:after="0" w:line="240" w:lineRule="auto"/>
+        <w:rPr>
+          <w:rFonts w:ascii="Consolas" w:eastAsia="Times New Roman" w:hAnsi="Consolas" w:cs="Courier New"/>
+          <w:color w:val="DDDDDD"/>
+          <w:sz w:val="24"/>
+          <w:szCs w:val="24"/>
+          <w:lang w:val="en-US" w:eastAsia="es-MX"/>
+        </w:rPr>
+      </w:pPr>
+      <w:r>
+        <w:rPr>
+          <w:rFonts w:ascii="Consolas" w:eastAsia="Times New Roman" w:hAnsi="Consolas" w:cs="Courier New"/>
+          <w:b/>
+          <w:bCs/>
+          <w:color w:val="F92672"/>
+          <w:sz w:val="24"/>
+          <w:szCs w:val="24"/>
+          <w:lang w:val="en-US" w:eastAsia="es-MX"/>
+        </w:rPr>
+        <w:t>var</w:t>
+      </w:r>
+      <w:r>
+        <w:rPr>
+          <w:rFonts w:ascii="Consolas" w:eastAsia="Times New Roman" w:hAnsi="Consolas" w:cs="Courier New"/>
+          <w:color w:val="DDDDDD"/>
+          <w:sz w:val="24"/>
+          <w:szCs w:val="24"/>
+          <w:lang w:val="en-US" w:eastAsia="es-MX"/>
+        </w:rPr>
+        <w:t xml:space="preserve"> </w:t>
+      </w:r>
+      <w:r>
+        <w:rPr>
+          <w:rFonts w:ascii="Consolas" w:eastAsia="Times New Roman" w:hAnsi="Consolas" w:cs="Courier New"/>
+          <w:b/>
+          <w:bCs/>
+          <w:color w:val="F92672"/>
+          <w:sz w:val="24"/>
+          <w:szCs w:val="24"/>
+          <w:lang w:val="en-US" w:eastAsia="es-MX"/>
+        </w:rPr>
+        <w:t>a</w:t>
+      </w:r>
+      <w:r>
+        <w:rPr>
+          <w:rFonts w:ascii="Consolas" w:eastAsia="Times New Roman" w:hAnsi="Consolas" w:cs="Courier New"/>
+          <w:color w:val="DDDDDD"/>
+          <w:sz w:val="24"/>
+          <w:szCs w:val="24"/>
+          <w:lang w:val="en-US" w:eastAsia="es-MX"/>
+        </w:rPr>
+        <w:t xml:space="preserve"> = true</w:t>
+      </w:r>
+    </w:p>
+    <w:p>
+      <w:pPr>
+        <w:shd w:val="clear" w:color="auto" w:fill="272822"/>
+        <w:tabs>
+          <w:tab w:val="left" w:pos="916"/>
+          <w:tab w:val="left" w:pos="1832"/>
+          <w:tab w:val="left" w:pos="2748"/>
+          <w:tab w:val="left" w:pos="3664"/>
+          <w:tab w:val="left" w:pos="4580"/>
+          <w:tab w:val="left" w:pos="5496"/>
+          <w:tab w:val="left" w:pos="6412"/>
+          <w:tab w:val="left" w:pos="7328"/>
+          <w:tab w:val="left" w:pos="8244"/>
+          <w:tab w:val="left" w:pos="9160"/>
+          <w:tab w:val="left" w:pos="10076"/>
+          <w:tab w:val="left" w:pos="10992"/>
+          <w:tab w:val="left" w:pos="11908"/>
+          <w:tab w:val="left" w:pos="12824"/>
+          <w:tab w:val="left" w:pos="13740"/>
+          <w:tab w:val="left" w:pos="14656"/>
+        </w:tabs>
+        <w:spacing w:after="0" w:line="240" w:lineRule="auto"/>
+        <w:rPr>
+          <w:rFonts w:ascii="Consolas" w:eastAsia="Times New Roman" w:hAnsi="Consolas" w:cs="Courier New"/>
+          <w:color w:val="DDDDDD"/>
+          <w:sz w:val="24"/>
+          <w:szCs w:val="24"/>
+          <w:lang w:val="en-US" w:eastAsia="es-MX"/>
+        </w:rPr>
+      </w:pPr>
+      <w:r>
+        <w:rPr>
+          <w:rFonts w:ascii="Consolas" w:eastAsia="Times New Roman" w:hAnsi="Consolas" w:cs="Courier New"/>
+          <w:b/>
+          <w:bCs/>
+          <w:color w:val="F92672"/>
+          <w:sz w:val="24"/>
+          <w:szCs w:val="24"/>
+          <w:lang w:val="en-US" w:eastAsia="es-MX"/>
+        </w:rPr>
+        <w:t>var</w:t>
+      </w:r>
+      <w:r>
+        <w:rPr>
+          <w:rFonts w:ascii="Consolas" w:eastAsia="Times New Roman" w:hAnsi="Consolas" w:cs="Courier New"/>
+          <w:color w:val="DDDDDD"/>
+          <w:sz w:val="24"/>
+          <w:szCs w:val="24"/>
+          <w:lang w:val="en-US" w:eastAsia="es-MX"/>
+        </w:rPr>
+        <w:t xml:space="preserve"> </w:t>
+      </w:r>
+      <w:r>
+        <w:rPr>
+          <w:rFonts w:ascii="Consolas" w:eastAsia="Times New Roman" w:hAnsi="Consolas" w:cs="Courier New"/>
+          <w:b/>
+          <w:bCs/>
+          <w:color w:val="F92672"/>
+          <w:sz w:val="24"/>
+          <w:szCs w:val="24"/>
+          <w:lang w:val="en-US" w:eastAsia="es-MX"/>
+        </w:rPr>
+        <w:t>b</w:t>
+      </w:r>
+      <w:r>
+        <w:rPr>
+          <w:rFonts w:ascii="Consolas" w:eastAsia="Times New Roman" w:hAnsi="Consolas" w:cs="Courier New"/>
+          <w:color w:val="DDDDDD"/>
+          <w:sz w:val="24"/>
+          <w:szCs w:val="24"/>
+          <w:lang w:val="en-US" w:eastAsia="es-MX"/>
+        </w:rPr>
+        <w:t xml:space="preserve"> = </w:t>
+      </w:r>
+      <w:r>
+        <w:rPr>
+          <w:rFonts w:ascii="Consolas" w:eastAsia="Times New Roman" w:hAnsi="Consolas" w:cs="Courier New"/>
+          <w:b/>
+          <w:bCs/>
+          <w:color w:val="F92672"/>
+          <w:sz w:val="24"/>
+          <w:szCs w:val="24"/>
+          <w:lang w:val="en-US" w:eastAsia="es-MX"/>
+        </w:rPr>
+        <w:t>a</w:t>
+      </w:r>
+      <w:r>
+        <w:rPr>
+          <w:rFonts w:ascii="Consolas" w:eastAsia="Times New Roman" w:hAnsi="Consolas" w:cs="Courier New"/>
+          <w:color w:val="DDDDDD"/>
+          <w:sz w:val="24"/>
+          <w:szCs w:val="24"/>
+          <w:lang w:val="en-US" w:eastAsia="es-MX"/>
+        </w:rPr>
+        <w:t>.not()</w:t>
+      </w:r>
+    </w:p>
+    <w:p>
+      <w:pPr>
+        <w:shd w:val="clear" w:color="auto" w:fill="272822"/>
+        <w:tabs>
+          <w:tab w:val="left" w:pos="916"/>
+          <w:tab w:val="left" w:pos="1832"/>
+          <w:tab w:val="left" w:pos="2748"/>
+          <w:tab w:val="left" w:pos="3664"/>
+          <w:tab w:val="left" w:pos="4580"/>
+          <w:tab w:val="left" w:pos="5496"/>
+          <w:tab w:val="left" w:pos="6412"/>
+          <w:tab w:val="left" w:pos="7328"/>
+          <w:tab w:val="left" w:pos="8244"/>
+          <w:tab w:val="left" w:pos="9160"/>
+          <w:tab w:val="left" w:pos="10076"/>
+          <w:tab w:val="left" w:pos="10992"/>
+          <w:tab w:val="left" w:pos="11908"/>
+          <w:tab w:val="left" w:pos="12824"/>
+          <w:tab w:val="left" w:pos="13740"/>
+          <w:tab w:val="left" w:pos="14656"/>
+        </w:tabs>
+        <w:spacing w:after="0" w:line="240" w:lineRule="auto"/>
+        <w:rPr>
+          <w:rFonts w:ascii="Consolas" w:eastAsia="Times New Roman" w:hAnsi="Consolas" w:cs="Courier New"/>
+          <w:color w:val="DDDDDD"/>
+          <w:sz w:val="24"/>
+          <w:szCs w:val="24"/>
+          <w:lang w:val="en-US" w:eastAsia="es-MX"/>
+        </w:rPr>
+      </w:pPr>
+      <w:r>
+        <w:rPr>
+          <w:rFonts w:ascii="Consolas" w:eastAsia="Times New Roman" w:hAnsi="Consolas" w:cs="Courier New"/>
+          <w:b/>
+          <w:bCs/>
+          <w:color w:val="A6E22E"/>
+          <w:sz w:val="24"/>
+          <w:szCs w:val="24"/>
+          <w:lang w:val="en-US" w:eastAsia="es-MX"/>
+        </w:rPr>
+        <w:t>println</w:t>
+      </w:r>
+      <w:r>
+        <w:rPr>
+          <w:rFonts w:ascii="Consolas" w:eastAsia="Times New Roman" w:hAnsi="Consolas" w:cs="Courier New"/>
+          <w:color w:val="DDDDDD"/>
+          <w:sz w:val="24"/>
+          <w:szCs w:val="24"/>
+          <w:lang w:val="en-US" w:eastAsia="es-MX"/>
+        </w:rPr>
+        <w:t>(</w:t>
+      </w:r>
+      <w:r>
+        <w:rPr>
+          <w:rFonts w:ascii="Consolas" w:eastAsia="Times New Roman" w:hAnsi="Consolas" w:cs="Courier New"/>
+          <w:color w:val="A6E22E"/>
+          <w:sz w:val="24"/>
+          <w:szCs w:val="24"/>
+          <w:lang w:val="en-US" w:eastAsia="es-MX"/>
+        </w:rPr>
+        <w:t>"b: $b"</w:t>
+      </w:r>
+      <w:r>
+        <w:rPr>
+          <w:rFonts w:ascii="Consolas" w:eastAsia="Times New Roman" w:hAnsi="Consolas" w:cs="Courier New"/>
+          <w:color w:val="DDDDDD"/>
+          <w:sz w:val="24"/>
+          <w:szCs w:val="24"/>
+          <w:lang w:val="en-US" w:eastAsia="es-MX"/>
+        </w:rPr>
+        <w:t>)</w:t>
+      </w:r>
+    </w:p>
+    <w:p>
+      <w:pPr>
+        <w:shd w:val="clear" w:color="auto" w:fill="FFFFFF"/>
+        <w:spacing w:after="0" w:line="384" w:lineRule="atLeast"/>
+        <w:rPr>
+          <w:rFonts w:ascii="Arial" w:eastAsia="Times New Roman" w:hAnsi="Arial" w:cs="Arial"/>
+          <w:color w:val="273B47"/>
+          <w:sz w:val="30"/>
+          <w:szCs w:val="30"/>
+          <w:lang w:eastAsia="es-MX"/>
+        </w:rPr>
+      </w:pPr>
+      <w:bookmarkStart w:id="0" w:name="_GoBack"/>
+      <w:bookmarkEnd w:id="0"/>
+      <w:r>
+        <w:rPr>
+          <w:rFonts w:ascii="Arial" w:eastAsia="Times New Roman" w:hAnsi="Arial" w:cs="Arial"/>
+          <w:color w:val="273B47"/>
+          <w:sz w:val="30"/>
+          <w:szCs w:val="30"/>
+          <w:lang w:eastAsia="es-MX"/>
+        </w:rPr>
+        <w:t>El resultado será:</w:t>
+      </w:r>
+      <w:r>
+        <w:rPr>
+          <w:rFonts w:ascii="Arial" w:eastAsia="Times New Roman" w:hAnsi="Arial" w:cs="Arial"/>
+          <w:color w:val="273B47"/>
+          <w:sz w:val="30"/>
+          <w:szCs w:val="30"/>
+          <w:lang w:eastAsia="es-MX"/>
+        </w:rPr>
+        <w:br/>
+      </w:r>
+      <w:r>
+        <w:rPr>
+          <w:rFonts w:ascii="Consolas" w:eastAsia="Times New Roman" w:hAnsi="Consolas" w:cs="Courier New"/>
+          <w:color w:val="273B47"/>
+          <w:sz w:val="24"/>
+          <w:szCs w:val="24"/>
+          <w:lang w:eastAsia="es-MX"/>
+        </w:rPr>
+        <w:t>b: false</w:t>
+      </w:r>
+    </w:p>
+    <w:p>
+      <w:pPr>
+        <w:shd w:val="clear" w:color="auto" w:fill="FFFFFF"/>
+        <w:spacing w:after="0" w:line="384" w:lineRule="atLeast"/>
+        <w:rPr>
+          <w:rFonts w:ascii="Arial" w:eastAsia="Times New Roman" w:hAnsi="Arial" w:cs="Arial"/>
+          <w:color w:val="273B47"/>
+          <w:sz w:val="30"/>
+          <w:szCs w:val="30"/>
+          <w:lang w:eastAsia="es-MX"/>
+        </w:rPr>
+      </w:pPr>
+      <w:r>
+        <w:rPr>
+          <w:rFonts w:ascii="Arial" w:eastAsia="Times New Roman" w:hAnsi="Arial" w:cs="Arial"/>
+          <w:color w:val="273B47"/>
+          <w:sz w:val="30"/>
+          <w:szCs w:val="30"/>
+          <w:lang w:eastAsia="es-MX"/>
+        </w:rPr>
+        <w:t>Al utilizar datos lógicos, la función not() no será la única que podemos usar, tenemos otras opciones como se muestra en la figura:</w:t>
+      </w:r>
+      <w:r>
+        <w:rPr>
+          <w:rFonts w:ascii="Arial" w:eastAsia="Times New Roman" w:hAnsi="Arial" w:cs="Arial"/>
+          <w:color w:val="273B47"/>
+          <w:sz w:val="30"/>
+          <w:szCs w:val="30"/>
+          <w:lang w:eastAsia="es-MX"/>
+        </w:rPr>
+        <w:br/>
+      </w:r>
+      <w:r>
+        <w:rPr>
+          <w:rFonts w:ascii="Arial" w:eastAsia="Times New Roman" w:hAnsi="Arial" w:cs="Arial"/>
+          <w:noProof/>
+          <w:color w:val="273B47"/>
+          <w:sz w:val="30"/>
+          <w:szCs w:val="30"/>
+          <w:lang w:eastAsia="es-MX"/>
+        </w:rPr>
+        <w:drawing>
+          <wp:inline distT="0" distB="0" distL="0" distR="0">
+            <wp:extent cx="6817864" cy="1941511"/>
+            <wp:effectExtent l="0" t="0" r="2540" b="1905"/>
+            <wp:docPr id="1" name="Imagen 1" descr="Captura de Pantalla 2019-04-08 a la(s) 12.02.13.png"/>
+            <wp:cNvGraphicFramePr>
+              <a:graphicFrameLocks xmlns:a="http://schemas.openxmlformats.org/drawingml/2006/main" noChangeAspect="1"/>
+            </wp:cNvGraphicFramePr>
+            <a:graphic xmlns:a="http://schemas.openxmlformats.org/drawingml/2006/main">
+              <a:graphicData uri="http://schemas.openxmlformats.org/drawingml/2006/picture">
+                <pic:pic xmlns:pic="http://schemas.openxmlformats.org/drawingml/2006/picture">
+                  <pic:nvPicPr>
+                    <pic:cNvPr id="0" name="Picture 3" descr="Captura de Pantalla 2019-04-08 a la(s) 12.02.13.png"/>
+                    <pic:cNvPicPr>
+                      <a:picLocks noChangeAspect="1" noChangeArrowheads="1"/>
+                    </pic:cNvPicPr>
+                  </pic:nvPicPr>
+                  <pic:blipFill>
+                    <a:blip r:embed="rId7">
+                      <a:extLst>
+                        <a:ext uri="{28A0092B-C50C-407E-A947-70E740481C1C}">
+                          <a14:useLocalDpi xmlns:a14="http://schemas.microsoft.com/office/drawing/2010/main" val="0"/>
+                        </a:ext>
+                      </a:extLst>
+                    </a:blip>
+                    <a:srcRect/>
+                    <a:stretch>
+                      <a:fillRect/>
+                    </a:stretch>
+                  </pic:blipFill>
+                  <pic:spPr bwMode="auto">
+                    <a:xfrm>
+                      <a:off x="0" y="0"/>
+                      <a:ext cx="6877199" cy="1958408"/>
+                    </a:xfrm>
+                    <a:prstGeom prst="rect">
+                      <a:avLst/>
+                    </a:prstGeom>
+                    <a:noFill/>
+                    <a:ln>
+                      <a:noFill/>
+                    </a:ln>
+                  </pic:spPr>
+                </pic:pic>
+              </a:graphicData>
+            </a:graphic>
+          </wp:inline>
+        </w:drawing>
+      </w:r>
+    </w:p>
+    <w:p>
+      <w:pPr>
+        <w:shd w:val="clear" w:color="auto" w:fill="FFFFFF"/>
+        <w:spacing w:after="0" w:line="384" w:lineRule="atLeast"/>
+        <w:rPr>
+          <w:rFonts w:ascii="Arial" w:eastAsia="Times New Roman" w:hAnsi="Arial" w:cs="Arial"/>
+          <w:color w:val="273B47"/>
+          <w:sz w:val="30"/>
+          <w:szCs w:val="30"/>
+          <w:lang w:eastAsia="es-MX"/>
+        </w:rPr>
+      </w:pPr>
+      <w:r>
+        <w:rPr>
+          <w:rFonts w:ascii="Arial" w:eastAsia="Times New Roman" w:hAnsi="Arial" w:cs="Arial"/>
+          <w:b/>
+          <w:bCs/>
+          <w:color w:val="273B47"/>
+          <w:sz w:val="30"/>
+          <w:szCs w:val="30"/>
+          <w:lang w:eastAsia="es-MX"/>
+        </w:rPr>
+        <w:t>El operador incremento y decremento.</w:t>
+      </w:r>
+      <w:r>
+        <w:rPr>
+          <w:rFonts w:ascii="Arial" w:eastAsia="Times New Roman" w:hAnsi="Arial" w:cs="Arial"/>
+          <w:color w:val="273B47"/>
+          <w:sz w:val="30"/>
+          <w:szCs w:val="30"/>
+          <w:lang w:eastAsia="es-MX"/>
+        </w:rPr>
+        <w:t> Este se dedicará a incrementar o decrementar el valor de la variable en 1. Aquí ocurrirán dos momentos en que se puede incrementar o decrementar la variable, estos se llamarán: Pre-Incrementar </w:t>
+      </w:r>
+      <w:ins w:id="1" w:author="Unknown">
+        <w:r>
+          <w:rPr>
+            <w:rFonts w:ascii="Arial" w:eastAsia="Times New Roman" w:hAnsi="Arial" w:cs="Arial"/>
+            <w:color w:val="273B47"/>
+            <w:sz w:val="30"/>
+            <w:szCs w:val="30"/>
+            <w:lang w:eastAsia="es-MX"/>
+          </w:rPr>
+          <w:t>a o Post-Incrementar a</w:t>
+        </w:r>
+      </w:ins>
+      <w:r>
+        <w:rPr>
+          <w:rFonts w:ascii="Arial" w:eastAsia="Times New Roman" w:hAnsi="Arial" w:cs="Arial"/>
+          <w:color w:val="273B47"/>
+          <w:sz w:val="30"/>
+          <w:szCs w:val="30"/>
+          <w:lang w:eastAsia="es-MX"/>
+        </w:rPr>
+        <w:t> y Pre-Decrementar --a y Post-Decrementar a–.</w:t>
+      </w:r>
+    </w:p>
+    <w:p>
+      <w:pPr>
+        <w:shd w:val="clear" w:color="auto" w:fill="FFFFFF"/>
+        <w:spacing w:before="240" w:after="240" w:line="384" w:lineRule="atLeast"/>
+        <w:rPr>
+          <w:rFonts w:ascii="Arial" w:eastAsia="Times New Roman" w:hAnsi="Arial" w:cs="Arial"/>
+          <w:color w:val="273B47"/>
+          <w:sz w:val="30"/>
+          <w:szCs w:val="30"/>
+          <w:lang w:eastAsia="es-MX"/>
+        </w:rPr>
+      </w:pPr>
+      <w:r>
+        <w:rPr>
+          <w:rFonts w:ascii="Arial" w:eastAsia="Times New Roman" w:hAnsi="Arial" w:cs="Arial"/>
+          <w:color w:val="273B47"/>
+          <w:sz w:val="30"/>
+          <w:szCs w:val="30"/>
+          <w:lang w:eastAsia="es-MX"/>
+        </w:rPr>
+        <w:t>Cuéntame en la sección de discusiones cuál es la diferencia entre usar Pre o Post.</w:t>
+      </w:r>
+    </w:p>
+    <w:p>
+      <w:pPr>
+        <w:shd w:val="clear" w:color="auto" w:fill="FFFFFF"/>
+        <w:spacing w:before="240" w:after="240" w:line="384" w:lineRule="atLeast"/>
+        <w:rPr>
+          <w:rFonts w:ascii="Arial" w:eastAsia="Times New Roman" w:hAnsi="Arial" w:cs="Arial"/>
+          <w:color w:val="273B47"/>
+          <w:sz w:val="30"/>
+          <w:szCs w:val="30"/>
+          <w:lang w:eastAsia="es-MX"/>
+        </w:rPr>
+      </w:pPr>
+      <w:r>
+        <w:rPr>
+          <w:rFonts w:ascii="Arial" w:eastAsia="Times New Roman" w:hAnsi="Arial" w:cs="Arial"/>
+          <w:color w:val="273B47"/>
+          <w:sz w:val="30"/>
+          <w:szCs w:val="30"/>
+          <w:lang w:eastAsia="es-MX"/>
+        </w:rPr>
+        <w:t>Los operadores de equidad se enfocarán en compa</w:t>
+      </w:r>
+      <w:r>
+        <w:rPr>
+          <w:rFonts w:ascii="Arial" w:eastAsia="Times New Roman" w:hAnsi="Arial" w:cs="Arial"/>
+          <w:color w:val="273B47"/>
+          <w:sz w:val="30"/>
+          <w:szCs w:val="30"/>
+          <w:lang w:eastAsia="es-MX"/>
+        </w:rPr>
+        <w:t>1``</w:t>
+      </w:r>
+      <w:r>
+        <w:rPr>
+          <w:rFonts w:ascii="Arial" w:eastAsia="Times New Roman" w:hAnsi="Arial" w:cs="Arial"/>
+          <w:color w:val="273B47"/>
+          <w:sz w:val="30"/>
+          <w:szCs w:val="30"/>
+          <w:lang w:eastAsia="es-MX"/>
+        </w:rPr>
+        <w:t>rar si un dato es igual, o mayor, o mayor e igual que otro, etc. su resultado será un valor lógico. Estos pueden ser utilizados en los controladores de flujo como if, when, for, while etc.</w:t>
+      </w:r>
+    </w:p>
+    <w:p>
+      <w:pPr>
+        <w:shd w:val="clear" w:color="auto" w:fill="272822"/>
+        <w:tabs>
+          <w:tab w:val="left" w:pos="916"/>
+          <w:tab w:val="left" w:pos="1832"/>
+          <w:tab w:val="left" w:pos="2748"/>
+          <w:tab w:val="left" w:pos="3664"/>
+          <w:tab w:val="left" w:pos="4580"/>
+          <w:tab w:val="left" w:pos="5496"/>
+          <w:tab w:val="left" w:pos="6412"/>
+          <w:tab w:val="left" w:pos="7328"/>
+          <w:tab w:val="left" w:pos="8244"/>
+          <w:tab w:val="left" w:pos="9160"/>
+          <w:tab w:val="left" w:pos="10076"/>
+          <w:tab w:val="left" w:pos="10992"/>
+          <w:tab w:val="left" w:pos="11908"/>
+          <w:tab w:val="left" w:pos="12824"/>
+          <w:tab w:val="left" w:pos="13740"/>
+          <w:tab w:val="left" w:pos="14656"/>
+        </w:tabs>
+        <w:spacing w:after="0" w:line="240" w:lineRule="auto"/>
+        <w:rPr>
+          <w:rFonts w:ascii="Consolas" w:eastAsia="Times New Roman" w:hAnsi="Consolas" w:cs="Courier New"/>
+          <w:color w:val="DDDDDD"/>
+          <w:sz w:val="24"/>
+          <w:szCs w:val="24"/>
+          <w:lang w:eastAsia="es-MX"/>
+        </w:rPr>
+      </w:pPr>
+      <w:r>
+        <w:rPr>
+          <w:rFonts w:ascii="Consolas" w:eastAsia="Times New Roman" w:hAnsi="Consolas" w:cs="Courier New"/>
+          <w:color w:val="DDDDDD"/>
+          <w:sz w:val="24"/>
+          <w:szCs w:val="24"/>
+          <w:lang w:eastAsia="es-MX"/>
+        </w:rPr>
+        <w:t xml:space="preserve">val </w:t>
+      </w:r>
+      <w:r>
+        <w:rPr>
+          <w:rFonts w:ascii="Consolas" w:eastAsia="Times New Roman" w:hAnsi="Consolas" w:cs="Courier New"/>
+          <w:b/>
+          <w:bCs/>
+          <w:color w:val="F92672"/>
+          <w:sz w:val="24"/>
+          <w:szCs w:val="24"/>
+          <w:lang w:eastAsia="es-MX"/>
+        </w:rPr>
+        <w:t>a</w:t>
+      </w:r>
+      <w:r>
+        <w:rPr>
+          <w:rFonts w:ascii="Consolas" w:eastAsia="Times New Roman" w:hAnsi="Consolas" w:cs="Courier New"/>
+          <w:color w:val="DDDDDD"/>
+          <w:sz w:val="24"/>
+          <w:szCs w:val="24"/>
+          <w:lang w:eastAsia="es-MX"/>
+        </w:rPr>
+        <w:t xml:space="preserve"> = -12</w:t>
+      </w:r>
+    </w:p>
+    <w:p>
+      <w:pPr>
+        <w:shd w:val="clear" w:color="auto" w:fill="272822"/>
+        <w:tabs>
+          <w:tab w:val="left" w:pos="916"/>
+          <w:tab w:val="left" w:pos="1832"/>
+          <w:tab w:val="left" w:pos="2748"/>
+          <w:tab w:val="left" w:pos="3664"/>
+          <w:tab w:val="left" w:pos="4580"/>
+          <w:tab w:val="left" w:pos="5496"/>
+          <w:tab w:val="left" w:pos="6412"/>
+          <w:tab w:val="left" w:pos="7328"/>
+          <w:tab w:val="left" w:pos="8244"/>
+          <w:tab w:val="left" w:pos="9160"/>
+          <w:tab w:val="left" w:pos="10076"/>
+          <w:tab w:val="left" w:pos="10992"/>
+          <w:tab w:val="left" w:pos="11908"/>
+          <w:tab w:val="left" w:pos="12824"/>
+          <w:tab w:val="left" w:pos="13740"/>
+          <w:tab w:val="left" w:pos="14656"/>
+        </w:tabs>
+        <w:spacing w:after="0" w:line="240" w:lineRule="auto"/>
+        <w:rPr>
+          <w:rFonts w:ascii="Consolas" w:eastAsia="Times New Roman" w:hAnsi="Consolas" w:cs="Courier New"/>
+          <w:color w:val="DDDDDD"/>
+          <w:sz w:val="24"/>
+          <w:szCs w:val="24"/>
+          <w:lang w:eastAsia="es-MX"/>
+        </w:rPr>
+      </w:pPr>
+      <w:r>
+        <w:rPr>
+          <w:rFonts w:ascii="Consolas" w:eastAsia="Times New Roman" w:hAnsi="Consolas" w:cs="Courier New"/>
+          <w:color w:val="DDDDDD"/>
+          <w:sz w:val="24"/>
+          <w:szCs w:val="24"/>
+          <w:lang w:eastAsia="es-MX"/>
+        </w:rPr>
+        <w:t xml:space="preserve">val </w:t>
+      </w:r>
+      <w:r>
+        <w:rPr>
+          <w:rFonts w:ascii="Consolas" w:eastAsia="Times New Roman" w:hAnsi="Consolas" w:cs="Courier New"/>
+          <w:b/>
+          <w:bCs/>
+          <w:color w:val="F92672"/>
+          <w:sz w:val="24"/>
+          <w:szCs w:val="24"/>
+          <w:lang w:eastAsia="es-MX"/>
+        </w:rPr>
+        <w:t>b</w:t>
+      </w:r>
+      <w:r>
+        <w:rPr>
+          <w:rFonts w:ascii="Consolas" w:eastAsia="Times New Roman" w:hAnsi="Consolas" w:cs="Courier New"/>
+          <w:color w:val="DDDDDD"/>
+          <w:sz w:val="24"/>
+          <w:szCs w:val="24"/>
+          <w:lang w:eastAsia="es-MX"/>
+        </w:rPr>
+        <w:t xml:space="preserve"> = 12</w:t>
+      </w:r>
+    </w:p>
+    <w:p>
+      <w:pPr>
+        <w:shd w:val="clear" w:color="auto" w:fill="272822"/>
+        <w:tabs>
+          <w:tab w:val="left" w:pos="916"/>
+          <w:tab w:val="left" w:pos="1832"/>
+          <w:tab w:val="left" w:pos="2748"/>
+          <w:tab w:val="left" w:pos="3664"/>
+          <w:tab w:val="left" w:pos="4580"/>
+          <w:tab w:val="left" w:pos="5496"/>
+          <w:tab w:val="left" w:pos="6412"/>
+          <w:tab w:val="left" w:pos="7328"/>
+          <w:tab w:val="left" w:pos="8244"/>
+          <w:tab w:val="left" w:pos="9160"/>
+          <w:tab w:val="left" w:pos="10076"/>
+          <w:tab w:val="left" w:pos="10992"/>
+          <w:tab w:val="left" w:pos="11908"/>
+          <w:tab w:val="left" w:pos="12824"/>
+          <w:tab w:val="left" w:pos="13740"/>
+          <w:tab w:val="left" w:pos="14656"/>
+        </w:tabs>
+        <w:spacing w:after="0" w:line="240" w:lineRule="auto"/>
+        <w:rPr>
+          <w:rFonts w:ascii="Consolas" w:eastAsia="Times New Roman" w:hAnsi="Consolas" w:cs="Courier New"/>
+          <w:color w:val="DDDDDD"/>
+          <w:sz w:val="24"/>
+          <w:szCs w:val="24"/>
+          <w:lang w:eastAsia="es-MX"/>
+        </w:rPr>
+      </w:pPr>
+      <w:r>
+        <w:rPr>
+          <w:rFonts w:ascii="Consolas" w:eastAsia="Times New Roman" w:hAnsi="Consolas" w:cs="Courier New"/>
+          <w:b/>
+          <w:bCs/>
+          <w:color w:val="A6E22E"/>
+          <w:sz w:val="24"/>
+          <w:szCs w:val="24"/>
+          <w:lang w:eastAsia="es-MX"/>
+        </w:rPr>
+        <w:t>println</w:t>
+      </w:r>
+      <w:r>
+        <w:rPr>
+          <w:rFonts w:ascii="Consolas" w:eastAsia="Times New Roman" w:hAnsi="Consolas" w:cs="Courier New"/>
+          <w:color w:val="DDDDDD"/>
+          <w:sz w:val="24"/>
+          <w:szCs w:val="24"/>
+          <w:lang w:eastAsia="es-MX"/>
+        </w:rPr>
+        <w:t>(</w:t>
+      </w:r>
+      <w:r>
+        <w:rPr>
+          <w:rFonts w:ascii="Consolas" w:eastAsia="Times New Roman" w:hAnsi="Consolas" w:cs="Courier New"/>
+          <w:color w:val="A6E22E"/>
+          <w:sz w:val="24"/>
+          <w:szCs w:val="24"/>
+          <w:lang w:eastAsia="es-MX"/>
+        </w:rPr>
+        <w:t>"a es mayor que b. ${a&gt;b}"</w:t>
+      </w:r>
+      <w:r>
+        <w:rPr>
+          <w:rFonts w:ascii="Consolas" w:eastAsia="Times New Roman" w:hAnsi="Consolas" w:cs="Courier New"/>
+          <w:color w:val="DDDDDD"/>
+          <w:sz w:val="24"/>
+          <w:szCs w:val="24"/>
+          <w:lang w:eastAsia="es-MX"/>
+        </w:rPr>
+        <w:t>)</w:t>
+      </w:r>
+    </w:p>
     <w:p>
       <w:pPr>
         <w:jc w:val="both"/>
@@ -2800,6 +4108,26 @@
     <w:name w:val="Normal"/>
     <w:qFormat/>
   </w:style>
+  <w:style w:type="paragraph" w:styleId="Ttulo2">
+    <w:name w:val="heading 2"/>
+    <w:basedOn w:val="Normal"/>
+    <w:link w:val="Ttulo2Car"/>
+    <w:uiPriority w:val="9"/>
+    <w:qFormat/>
+    <w:rsid w:val="00527EA4"/>
+    <w:pPr>
+      <w:spacing w:before="100" w:beforeAutospacing="1" w:after="100" w:afterAutospacing="1" w:line="240" w:lineRule="auto"/>
+      <w:outlineLvl w:val="1"/>
+    </w:pPr>
+    <w:rPr>
+      <w:rFonts w:ascii="Times New Roman" w:eastAsia="Times New Roman" w:hAnsi="Times New Roman" w:cs="Times New Roman"/>
+      <w:b/>
+      <w:bCs/>
+      <w:sz w:val="36"/>
+      <w:szCs w:val="36"/>
+      <w:lang w:eastAsia="es-MX"/>
+    </w:rPr>
+  </w:style>
   <w:style w:type="character" w:default="1" w:styleId="Fuentedeprrafopredeter">
     <w:name w:val="Default Paragraph Font"/>
     <w:uiPriority w:val="1"/>
@@ -2987,6 +4315,41 @@
     <w:name w:val="hljs-number"/>
     <w:basedOn w:val="Fuentedeprrafopredeter"/>
     <w:rsid w:val="00A37C6A"/>
+  </w:style>
+  <w:style w:type="character" w:customStyle="1" w:styleId="Ttulo2Car">
+    <w:name w:val="Título 2 Car"/>
+    <w:basedOn w:val="Fuentedeprrafopredeter"/>
+    <w:link w:val="Ttulo2"/>
+    <w:uiPriority w:val="9"/>
+    <w:rsid w:val="00527EA4"/>
+    <w:rPr>
+      <w:rFonts w:ascii="Times New Roman" w:eastAsia="Times New Roman" w:hAnsi="Times New Roman" w:cs="Times New Roman"/>
+      <w:b/>
+      <w:bCs/>
+      <w:sz w:val="36"/>
+      <w:szCs w:val="36"/>
+      <w:lang w:eastAsia="es-MX"/>
+    </w:rPr>
+  </w:style>
+  <w:style w:type="character" w:customStyle="1" w:styleId="hljs-selector-tag">
+    <w:name w:val="hljs-selector-tag"/>
+    <w:basedOn w:val="Fuentedeprrafopredeter"/>
+    <w:rsid w:val="00527EA4"/>
+  </w:style>
+  <w:style w:type="character" w:customStyle="1" w:styleId="hljs-title">
+    <w:name w:val="hljs-title"/>
+    <w:basedOn w:val="Fuentedeprrafopredeter"/>
+    <w:rsid w:val="00527EA4"/>
+  </w:style>
+  <w:style w:type="character" w:customStyle="1" w:styleId="hljs-params">
+    <w:name w:val="hljs-params"/>
+    <w:basedOn w:val="Fuentedeprrafopredeter"/>
+    <w:rsid w:val="00527EA4"/>
+  </w:style>
+  <w:style w:type="character" w:customStyle="1" w:styleId="hljs-string">
+    <w:name w:val="hljs-string"/>
+    <w:basedOn w:val="Fuentedeprrafopredeter"/>
+    <w:rsid w:val="00527EA4"/>
   </w:style>
 </w:styles>
 </file>

</xml_diff>

<commit_message>
Strings: .trimIdent() y .trimMargin()
</commit_message>
<xml_diff>
--- a/Apuntes Android.docx
+++ b/Apuntes Android.docx
@@ -2465,7 +2465,7 @@
                     </pic:cNvPicPr>
                   </pic:nvPicPr>
                   <pic:blipFill>
-                    <a:blip r:embed="rId6">
+                    <a:blip r:embed="rId7">
                       <a:extLst>
                         <a:ext uri="{28A0092B-C50C-407E-A947-70E740481C1C}">
                           <a14:useLocalDpi xmlns:a14="http://schemas.microsoft.com/office/drawing/2010/main" val="0"/>
@@ -3200,8 +3200,6 @@
           <w:lang w:eastAsia="es-MX"/>
         </w:rPr>
       </w:pPr>
-      <w:bookmarkStart w:id="0" w:name="_GoBack"/>
-      <w:bookmarkEnd w:id="0"/>
       <w:r>
         <w:rPr>
           <w:rFonts w:ascii="Arial" w:eastAsia="Times New Roman" w:hAnsi="Arial" w:cs="Arial"/>
@@ -3292,7 +3290,7 @@
                     </pic:cNvPicPr>
                   </pic:nvPicPr>
                   <pic:blipFill>
-                    <a:blip r:embed="rId7">
+                    <a:blip r:embed="rId8">
                       <a:extLst>
                         <a:ext uri="{28A0092B-C50C-407E-A947-70E740481C1C}">
                           <a14:useLocalDpi xmlns:a14="http://schemas.microsoft.com/office/drawing/2010/main" val="0"/>
@@ -3358,7 +3356,7 @@
         </w:rPr>
         <w:t> Este se dedicará a incrementar o decrementar el valor de la variable en 1. Aquí ocurrirán dos momentos en que se puede incrementar o decrementar la variable, estos se llamarán: Pre-Incrementar </w:t>
       </w:r>
-      <w:ins w:id="1" w:author="Unknown">
+      <w:ins w:id="0" w:author="Unknown">
         <w:r>
           <w:rPr>
             <w:rFonts w:ascii="Arial" w:eastAsia="Times New Roman" w:hAnsi="Arial" w:cs="Arial"/>
@@ -3654,6 +3652,1091 @@
         </w:rPr>
       </w:pPr>
     </w:p>
+    <w:p>
+      <w:pPr>
+        <w:jc w:val="both"/>
+        <w:rPr>
+          <w:rFonts w:ascii="Cambria Math" w:hAnsi="Cambria Math"/>
+        </w:rPr>
+      </w:pPr>
+    </w:p>
+    <w:p>
+      <w:pPr>
+        <w:spacing w:line="240" w:lineRule="auto"/>
+        <w:rPr>
+          <w:rFonts w:ascii="cooper_hewittmedium" w:eastAsia="Times New Roman" w:hAnsi="cooper_hewittmedium" w:cs="Times New Roman"/>
+          <w:b/>
+          <w:bCs/>
+          <w:spacing w:val="-2"/>
+          <w:sz w:val="38"/>
+          <w:szCs w:val="36"/>
+          <w:lang w:eastAsia="es-MX"/>
+        </w:rPr>
+      </w:pPr>
+      <w:r>
+        <w:rPr>
+          <w:rFonts w:ascii="cooper_hewittmedium" w:eastAsia="Times New Roman" w:hAnsi="cooper_hewittmedium" w:cs="Times New Roman"/>
+          <w:b/>
+          <w:bCs/>
+          <w:spacing w:val="-2"/>
+          <w:sz w:val="38"/>
+          <w:szCs w:val="36"/>
+          <w:lang w:eastAsia="es-MX"/>
+        </w:rPr>
+        <w:t>Tipos de variables: var, val y const</w:t>
+      </w:r>
+    </w:p>
+    <w:p>
+      <w:pPr>
+        <w:spacing w:after="0" w:line="240" w:lineRule="auto"/>
+        <w:jc w:val="both"/>
+        <w:rPr>
+          <w:rFonts w:ascii="Arial" w:eastAsia="Times New Roman" w:hAnsi="Arial" w:cs="Arial"/>
+          <w:sz w:val="28"/>
+          <w:szCs w:val="24"/>
+          <w:lang w:eastAsia="es-MX"/>
+        </w:rPr>
+      </w:pPr>
+      <w:r>
+        <w:rPr>
+          <w:rFonts w:ascii="Arial" w:eastAsia="Times New Roman" w:hAnsi="Arial" w:cs="Arial"/>
+          <w:sz w:val="28"/>
+          <w:szCs w:val="24"/>
+          <w:lang w:eastAsia="es-MX"/>
+        </w:rPr>
+        <w:t>Hay dos tipos de variables en </w:t>
+      </w:r>
+      <w:r>
+        <w:rPr>
+          <w:rFonts w:ascii="Arial" w:eastAsia="Times New Roman" w:hAnsi="Arial" w:cs="Arial"/>
+          <w:b/>
+          <w:bCs/>
+          <w:sz w:val="28"/>
+          <w:szCs w:val="24"/>
+          <w:lang w:eastAsia="es-MX"/>
+        </w:rPr>
+        <w:t>Kotlin</w:t>
+      </w:r>
+      <w:r>
+        <w:rPr>
+          <w:rFonts w:ascii="Arial" w:eastAsia="Times New Roman" w:hAnsi="Arial" w:cs="Arial"/>
+          <w:sz w:val="28"/>
+          <w:szCs w:val="24"/>
+          <w:lang w:eastAsia="es-MX"/>
+        </w:rPr>
+        <w:t>: </w:t>
+      </w:r>
+      <w:r>
+        <w:rPr>
+          <w:rFonts w:ascii="Arial" w:eastAsia="Times New Roman" w:hAnsi="Arial" w:cs="Arial"/>
+          <w:i/>
+          <w:iCs/>
+          <w:sz w:val="28"/>
+          <w:szCs w:val="24"/>
+          <w:lang w:eastAsia="es-MX"/>
+        </w:rPr>
+        <w:t>changeables (variables que pueden cambiar)</w:t>
+      </w:r>
+      <w:r>
+        <w:rPr>
+          <w:rFonts w:ascii="Arial" w:eastAsia="Times New Roman" w:hAnsi="Arial" w:cs="Arial"/>
+          <w:sz w:val="28"/>
+          <w:szCs w:val="24"/>
+          <w:lang w:eastAsia="es-MX"/>
+        </w:rPr>
+        <w:t> y </w:t>
+      </w:r>
+      <w:r>
+        <w:rPr>
+          <w:rFonts w:ascii="Arial" w:eastAsia="Times New Roman" w:hAnsi="Arial" w:cs="Arial"/>
+          <w:i/>
+          <w:iCs/>
+          <w:sz w:val="28"/>
+          <w:szCs w:val="24"/>
+          <w:lang w:eastAsia="es-MX"/>
+        </w:rPr>
+        <w:t>unchangeables (variables que no pueden cambiar)</w:t>
+      </w:r>
+    </w:p>
+    <w:p>
+      <w:pPr>
+        <w:spacing w:after="0" w:line="240" w:lineRule="auto"/>
+        <w:jc w:val="both"/>
+        <w:rPr>
+          <w:rFonts w:ascii="Arial" w:eastAsia="Times New Roman" w:hAnsi="Arial" w:cs="Arial"/>
+          <w:sz w:val="28"/>
+          <w:szCs w:val="24"/>
+          <w:lang w:eastAsia="es-MX"/>
+        </w:rPr>
+      </w:pPr>
+      <w:r>
+        <w:rPr>
+          <w:rFonts w:ascii="Arial" w:eastAsia="Times New Roman" w:hAnsi="Arial" w:cs="Arial"/>
+          <w:sz w:val="28"/>
+          <w:szCs w:val="24"/>
+          <w:lang w:eastAsia="es-MX"/>
+        </w:rPr>
+        <w:t>Las variables que </w:t>
+      </w:r>
+      <w:r>
+        <w:rPr>
+          <w:rFonts w:ascii="Arial" w:eastAsia="Times New Roman" w:hAnsi="Arial" w:cs="Arial"/>
+          <w:b/>
+          <w:bCs/>
+          <w:sz w:val="28"/>
+          <w:szCs w:val="24"/>
+          <w:lang w:eastAsia="es-MX"/>
+        </w:rPr>
+        <w:t>pueden cambiar</w:t>
+      </w:r>
+      <w:r>
+        <w:rPr>
+          <w:rFonts w:ascii="Arial" w:eastAsia="Times New Roman" w:hAnsi="Arial" w:cs="Arial"/>
+          <w:sz w:val="28"/>
+          <w:szCs w:val="24"/>
+          <w:lang w:eastAsia="es-MX"/>
+        </w:rPr>
+        <w:t> son declaradas con las palabra reservada </w:t>
+      </w:r>
+      <w:r>
+        <w:rPr>
+          <w:rFonts w:ascii="Courier New" w:eastAsia="Times New Roman" w:hAnsi="Courier New" w:cs="Courier New"/>
+          <w:szCs w:val="20"/>
+          <w:lang w:eastAsia="es-MX"/>
+        </w:rPr>
+        <w:t>var</w:t>
+      </w:r>
+      <w:r>
+        <w:rPr>
+          <w:rFonts w:ascii="Arial" w:eastAsia="Times New Roman" w:hAnsi="Arial" w:cs="Arial"/>
+          <w:sz w:val="28"/>
+          <w:szCs w:val="24"/>
+          <w:lang w:eastAsia="es-MX"/>
+        </w:rPr>
+        <w:t> y las variables que </w:t>
+      </w:r>
+      <w:r>
+        <w:rPr>
+          <w:rFonts w:ascii="Arial" w:eastAsia="Times New Roman" w:hAnsi="Arial" w:cs="Arial"/>
+          <w:b/>
+          <w:bCs/>
+          <w:sz w:val="28"/>
+          <w:szCs w:val="24"/>
+          <w:lang w:eastAsia="es-MX"/>
+        </w:rPr>
+        <w:t>no pueden cambiar</w:t>
+      </w:r>
+      <w:r>
+        <w:rPr>
+          <w:rFonts w:ascii="Arial" w:eastAsia="Times New Roman" w:hAnsi="Arial" w:cs="Arial"/>
+          <w:sz w:val="28"/>
+          <w:szCs w:val="24"/>
+          <w:lang w:eastAsia="es-MX"/>
+        </w:rPr>
+        <w:t> son declaradas con la palabra reservada </w:t>
+      </w:r>
+      <w:r>
+        <w:rPr>
+          <w:rFonts w:ascii="Courier New" w:eastAsia="Times New Roman" w:hAnsi="Courier New" w:cs="Courier New"/>
+          <w:szCs w:val="20"/>
+          <w:lang w:eastAsia="es-MX"/>
+        </w:rPr>
+        <w:t>val</w:t>
+      </w:r>
+      <w:r>
+        <w:rPr>
+          <w:rFonts w:ascii="Arial" w:eastAsia="Times New Roman" w:hAnsi="Arial" w:cs="Arial"/>
+          <w:sz w:val="28"/>
+          <w:szCs w:val="24"/>
+          <w:lang w:eastAsia="es-MX"/>
+        </w:rPr>
+        <w:t>.</w:t>
+      </w:r>
+    </w:p>
+    <w:p>
+      <w:pPr>
+        <w:spacing w:after="0" w:line="240" w:lineRule="auto"/>
+        <w:jc w:val="both"/>
+        <w:rPr>
+          <w:rFonts w:ascii="Arial" w:eastAsia="Times New Roman" w:hAnsi="Arial" w:cs="Arial"/>
+          <w:sz w:val="28"/>
+          <w:szCs w:val="24"/>
+          <w:lang w:eastAsia="es-MX"/>
+        </w:rPr>
+      </w:pPr>
+      <w:r>
+        <w:rPr>
+          <w:rFonts w:ascii="Arial" w:eastAsia="Times New Roman" w:hAnsi="Arial" w:cs="Arial"/>
+          <w:sz w:val="28"/>
+          <w:szCs w:val="24"/>
+          <w:lang w:eastAsia="es-MX"/>
+        </w:rPr>
+        <w:lastRenderedPageBreak/>
+        <w:t>Las </w:t>
+      </w:r>
+      <w:r>
+        <w:rPr>
+          <w:rFonts w:ascii="Courier New" w:eastAsia="Times New Roman" w:hAnsi="Courier New" w:cs="Courier New"/>
+          <w:szCs w:val="20"/>
+          <w:lang w:eastAsia="es-MX"/>
+        </w:rPr>
+        <w:t>const</w:t>
+      </w:r>
+      <w:r>
+        <w:rPr>
+          <w:rFonts w:ascii="Arial" w:eastAsia="Times New Roman" w:hAnsi="Arial" w:cs="Arial"/>
+          <w:sz w:val="28"/>
+          <w:szCs w:val="24"/>
+          <w:lang w:eastAsia="es-MX"/>
+        </w:rPr>
+        <w:t> y las </w:t>
+      </w:r>
+      <w:r>
+        <w:rPr>
+          <w:rFonts w:ascii="Courier New" w:eastAsia="Times New Roman" w:hAnsi="Courier New" w:cs="Courier New"/>
+          <w:szCs w:val="20"/>
+          <w:lang w:eastAsia="es-MX"/>
+        </w:rPr>
+        <w:t>val</w:t>
+      </w:r>
+      <w:r>
+        <w:rPr>
+          <w:rFonts w:ascii="Arial" w:eastAsia="Times New Roman" w:hAnsi="Arial" w:cs="Arial"/>
+          <w:sz w:val="28"/>
+          <w:szCs w:val="24"/>
+          <w:lang w:eastAsia="es-MX"/>
+        </w:rPr>
+        <w:t> son prácticamente lo mismo: valores que no se pueden cambiar. La diferencia entre estas dos es: el valor de </w:t>
+      </w:r>
+      <w:r>
+        <w:rPr>
+          <w:rFonts w:ascii="Courier New" w:eastAsia="Times New Roman" w:hAnsi="Courier New" w:cs="Courier New"/>
+          <w:szCs w:val="20"/>
+          <w:lang w:eastAsia="es-MX"/>
+        </w:rPr>
+        <w:t>const</w:t>
+      </w:r>
+      <w:r>
+        <w:rPr>
+          <w:rFonts w:ascii="Arial" w:eastAsia="Times New Roman" w:hAnsi="Arial" w:cs="Arial"/>
+          <w:sz w:val="28"/>
+          <w:szCs w:val="24"/>
+          <w:lang w:eastAsia="es-MX"/>
+        </w:rPr>
+        <w:t> se determina en el tiempo de compilación y el valor de </w:t>
+      </w:r>
+      <w:r>
+        <w:rPr>
+          <w:rFonts w:ascii="Courier New" w:eastAsia="Times New Roman" w:hAnsi="Courier New" w:cs="Courier New"/>
+          <w:szCs w:val="20"/>
+          <w:lang w:eastAsia="es-MX"/>
+        </w:rPr>
+        <w:t>val</w:t>
+      </w:r>
+      <w:r>
+        <w:rPr>
+          <w:rFonts w:ascii="Arial" w:eastAsia="Times New Roman" w:hAnsi="Arial" w:cs="Arial"/>
+          <w:sz w:val="28"/>
+          <w:szCs w:val="24"/>
+          <w:lang w:eastAsia="es-MX"/>
+        </w:rPr>
+        <w:t> se determina en tiempo de ejecución.</w:t>
+      </w:r>
+    </w:p>
+    <w:p>
+      <w:pPr>
+        <w:jc w:val="both"/>
+        <w:rPr>
+          <w:rFonts w:ascii="Cambria Math" w:hAnsi="Cambria Math"/>
+          <w:u w:val="single"/>
+        </w:rPr>
+      </w:pPr>
+    </w:p>
+    <w:p>
+      <w:pPr>
+        <w:jc w:val="both"/>
+        <w:rPr>
+          <w:rFonts w:ascii="Cambria Math" w:hAnsi="Cambria Math"/>
+          <w:u w:val="single"/>
+        </w:rPr>
+      </w:pPr>
+    </w:p>
+    <w:p>
+      <w:pPr>
+        <w:jc w:val="both"/>
+        <w:rPr>
+          <w:rFonts w:ascii="Cambria Math" w:hAnsi="Cambria Math"/>
+          <w:sz w:val="40"/>
+          <w:u w:val="single"/>
+        </w:rPr>
+      </w:pPr>
+    </w:p>
+    <w:p>
+      <w:pPr>
+        <w:jc w:val="both"/>
+        <w:rPr>
+          <w:rFonts w:ascii="Cambria Math" w:hAnsi="Cambria Math"/>
+          <w:b/>
+          <w:bCs/>
+          <w:sz w:val="40"/>
+          <w:u w:val="single"/>
+        </w:rPr>
+      </w:pPr>
+      <w:r>
+        <w:rPr>
+          <w:rFonts w:ascii="Cambria Math" w:hAnsi="Cambria Math"/>
+          <w:b/>
+          <w:bCs/>
+          <w:sz w:val="40"/>
+          <w:u w:val="single"/>
+        </w:rPr>
+        <w:t>Programación Funcional: Funciones Puras e Inmutabilidad</w:t>
+      </w:r>
+    </w:p>
+    <w:p>
+      <w:pPr>
+        <w:pStyle w:val="NormalWeb"/>
+        <w:shd w:val="clear" w:color="auto" w:fill="FFFFFF"/>
+        <w:spacing w:before="240" w:beforeAutospacing="0" w:after="240" w:afterAutospacing="0" w:line="384" w:lineRule="atLeast"/>
+        <w:jc w:val="both"/>
+        <w:rPr>
+          <w:rFonts w:ascii="Arial" w:hAnsi="Arial" w:cs="Arial"/>
+          <w:sz w:val="30"/>
+          <w:szCs w:val="30"/>
+        </w:rPr>
+      </w:pPr>
+      <w:r>
+        <w:rPr>
+          <w:rFonts w:ascii="Arial" w:hAnsi="Arial" w:cs="Arial"/>
+          <w:sz w:val="30"/>
+          <w:szCs w:val="30"/>
+        </w:rPr>
+        <w:t>Comencemos nuestro primer encuentro con la programación funcional. Primero entendamos qué es.</w:t>
+      </w:r>
+    </w:p>
+    <w:p>
+      <w:pPr>
+        <w:pStyle w:val="NormalWeb"/>
+        <w:shd w:val="clear" w:color="auto" w:fill="FFFFFF"/>
+        <w:spacing w:before="0" w:beforeAutospacing="0" w:after="0" w:afterAutospacing="0" w:line="384" w:lineRule="atLeast"/>
+        <w:jc w:val="both"/>
+        <w:rPr>
+          <w:rFonts w:ascii="Arial" w:hAnsi="Arial" w:cs="Arial"/>
+          <w:sz w:val="30"/>
+          <w:szCs w:val="30"/>
+        </w:rPr>
+      </w:pPr>
+      <w:r>
+        <w:rPr>
+          <w:rFonts w:ascii="Arial" w:hAnsi="Arial" w:cs="Arial"/>
+          <w:sz w:val="30"/>
+          <w:szCs w:val="30"/>
+        </w:rPr>
+        <w:t>Como primera declaración debemos decir que la </w:t>
+      </w:r>
+      <w:r>
+        <w:rPr>
+          <w:rStyle w:val="Textoennegrita"/>
+          <w:rFonts w:ascii="Arial" w:hAnsi="Arial" w:cs="Arial"/>
+          <w:sz w:val="30"/>
+          <w:szCs w:val="30"/>
+        </w:rPr>
+        <w:t>programación funcional es un paradigma de programación</w:t>
+      </w:r>
+      <w:r>
+        <w:rPr>
+          <w:rFonts w:ascii="Arial" w:hAnsi="Arial" w:cs="Arial"/>
+          <w:sz w:val="30"/>
+          <w:szCs w:val="30"/>
+        </w:rPr>
+        <w:t>, esto significa, literalmente, un estilo de resolver problemas para plasmar la solución con código. Cuando escuchas la palabra </w:t>
+      </w:r>
+      <w:r>
+        <w:rPr>
+          <w:rStyle w:val="Textoennegrita"/>
+          <w:rFonts w:ascii="Arial" w:hAnsi="Arial" w:cs="Arial"/>
+          <w:sz w:val="30"/>
+          <w:szCs w:val="30"/>
+        </w:rPr>
+        <w:t>paradigma</w:t>
+      </w:r>
+      <w:r>
+        <w:rPr>
+          <w:rFonts w:ascii="Arial" w:hAnsi="Arial" w:cs="Arial"/>
+          <w:sz w:val="30"/>
+          <w:szCs w:val="30"/>
+        </w:rPr>
+        <w:t> probablemente lo primero que viene a tu mente es el Orientado a Objetos, y sí, precisamente ese es otro estilo de resolución de problemas. Programar de manera funcional significa que lo haremos de forma declarativa, es decir nos preocuparemos más por el </w:t>
+      </w:r>
+      <w:r>
+        <w:rPr>
+          <w:rStyle w:val="Textoennegrita"/>
+          <w:rFonts w:ascii="Arial" w:hAnsi="Arial" w:cs="Arial"/>
+          <w:sz w:val="30"/>
+          <w:szCs w:val="30"/>
+        </w:rPr>
+        <w:t>qué</w:t>
+      </w:r>
+      <w:r>
+        <w:rPr>
+          <w:rFonts w:ascii="Arial" w:hAnsi="Arial" w:cs="Arial"/>
+          <w:sz w:val="30"/>
+          <w:szCs w:val="30"/>
+        </w:rPr>
+        <w:t> que por el </w:t>
+      </w:r>
+      <w:r>
+        <w:rPr>
+          <w:rStyle w:val="Textoennegrita"/>
+          <w:rFonts w:ascii="Arial" w:hAnsi="Arial" w:cs="Arial"/>
+          <w:sz w:val="30"/>
+          <w:szCs w:val="30"/>
+        </w:rPr>
+        <w:t>cómo</w:t>
+      </w:r>
+      <w:r>
+        <w:rPr>
+          <w:rFonts w:ascii="Arial" w:hAnsi="Arial" w:cs="Arial"/>
+          <w:sz w:val="30"/>
+          <w:szCs w:val="30"/>
+        </w:rPr>
+        <w:t>.</w:t>
+      </w:r>
+    </w:p>
+    <w:p>
+      <w:pPr>
+        <w:pStyle w:val="NormalWeb"/>
+        <w:shd w:val="clear" w:color="auto" w:fill="FFFFFF"/>
+        <w:spacing w:before="0" w:beforeAutospacing="0" w:after="0" w:afterAutospacing="0" w:line="384" w:lineRule="atLeast"/>
+        <w:jc w:val="both"/>
+        <w:rPr>
+          <w:rFonts w:ascii="Arial" w:hAnsi="Arial" w:cs="Arial"/>
+          <w:sz w:val="30"/>
+          <w:szCs w:val="30"/>
+        </w:rPr>
+      </w:pPr>
+      <w:r>
+        <w:rPr>
+          <w:rFonts w:ascii="Arial" w:hAnsi="Arial" w:cs="Arial"/>
+          <w:sz w:val="30"/>
+          <w:szCs w:val="30"/>
+        </w:rPr>
+        <w:t>Este estilo de programación tiene que ver con usar funciones todo el tiempo, podemos usarlas como parámetros de otras funciones e incluso asignarlas a variables. En este paradigma casi todo lo que habíamos aprendido sobre programación dejaremos de usarlo. Nos olvidaremos de usar variables como algo que puede cambiar, en su lugar creeremos en la </w:t>
+      </w:r>
+      <w:r>
+        <w:rPr>
+          <w:rStyle w:val="Textoennegrita"/>
+          <w:rFonts w:ascii="Arial" w:hAnsi="Arial" w:cs="Arial"/>
+          <w:sz w:val="30"/>
+          <w:szCs w:val="30"/>
+        </w:rPr>
+        <w:t>inmutabilidad</w:t>
+      </w:r>
+      <w:r>
+        <w:rPr>
+          <w:rFonts w:ascii="Arial" w:hAnsi="Arial" w:cs="Arial"/>
+          <w:sz w:val="30"/>
+          <w:szCs w:val="30"/>
+        </w:rPr>
+        <w:t>. Los bucles for, while, do while, etc. dejarán de existir pues ahora tendremos </w:t>
+      </w:r>
+      <w:r>
+        <w:rPr>
+          <w:rStyle w:val="Textoennegrita"/>
+          <w:rFonts w:ascii="Arial" w:hAnsi="Arial" w:cs="Arial"/>
+          <w:sz w:val="30"/>
+          <w:szCs w:val="30"/>
+        </w:rPr>
+        <w:t>recursividad</w:t>
+      </w:r>
+      <w:r>
+        <w:rPr>
+          <w:rFonts w:ascii="Arial" w:hAnsi="Arial" w:cs="Arial"/>
+          <w:sz w:val="30"/>
+          <w:szCs w:val="30"/>
+        </w:rPr>
+        <w:t>, además que, como ya dijimos, las funciones serán tan especiales que estas deberán ser </w:t>
+      </w:r>
+      <w:r>
+        <w:rPr>
+          <w:rStyle w:val="Textoennegrita"/>
+          <w:rFonts w:ascii="Arial" w:hAnsi="Arial" w:cs="Arial"/>
+          <w:sz w:val="30"/>
+          <w:szCs w:val="30"/>
+        </w:rPr>
+        <w:t>funciones puras</w:t>
+      </w:r>
+      <w:r>
+        <w:rPr>
+          <w:rFonts w:ascii="Arial" w:hAnsi="Arial" w:cs="Arial"/>
+          <w:sz w:val="30"/>
+          <w:szCs w:val="30"/>
+        </w:rPr>
+        <w:t> por definición.</w:t>
+      </w:r>
+    </w:p>
+    <w:p>
+      <w:pPr>
+        <w:pStyle w:val="Ttulo2"/>
+        <w:pBdr>
+          <w:bottom w:val="single" w:sz="6" w:space="0" w:color="D3D3D3"/>
+        </w:pBdr>
+        <w:shd w:val="clear" w:color="auto" w:fill="FFFFFF"/>
+        <w:spacing w:before="240" w:beforeAutospacing="0" w:after="240" w:afterAutospacing="0" w:line="384" w:lineRule="atLeast"/>
+        <w:jc w:val="both"/>
+        <w:rPr>
+          <w:rFonts w:ascii="Arial" w:hAnsi="Arial" w:cs="Arial"/>
+          <w:sz w:val="33"/>
+          <w:szCs w:val="33"/>
+        </w:rPr>
+      </w:pPr>
+      <w:r>
+        <w:rPr>
+          <w:rFonts w:ascii="Arial" w:hAnsi="Arial" w:cs="Arial"/>
+          <w:sz w:val="33"/>
+          <w:szCs w:val="33"/>
+        </w:rPr>
+        <w:t>Funciones Puras</w:t>
+      </w:r>
+    </w:p>
+    <w:p>
+      <w:pPr>
+        <w:pStyle w:val="NormalWeb"/>
+        <w:shd w:val="clear" w:color="auto" w:fill="FFFFFF"/>
+        <w:spacing w:before="240" w:beforeAutospacing="0" w:after="240" w:afterAutospacing="0" w:line="384" w:lineRule="atLeast"/>
+        <w:jc w:val="both"/>
+        <w:rPr>
+          <w:rFonts w:ascii="Arial" w:hAnsi="Arial" w:cs="Arial"/>
+          <w:sz w:val="30"/>
+          <w:szCs w:val="30"/>
+        </w:rPr>
+      </w:pPr>
+      <w:r>
+        <w:rPr>
+          <w:rFonts w:ascii="Arial" w:hAnsi="Arial" w:cs="Arial"/>
+          <w:sz w:val="30"/>
+          <w:szCs w:val="30"/>
+        </w:rPr>
+        <w:t>Una función pura, deberá cumplir con dos cosas específicamente.</w:t>
+      </w:r>
+    </w:p>
+    <w:p>
+      <w:pPr>
+        <w:pStyle w:val="NormalWeb"/>
+        <w:shd w:val="clear" w:color="auto" w:fill="FFFFFF"/>
+        <w:spacing w:before="0" w:beforeAutospacing="0" w:after="0" w:afterAutospacing="0" w:line="384" w:lineRule="atLeast"/>
+        <w:jc w:val="both"/>
+        <w:rPr>
+          <w:rFonts w:ascii="Arial" w:hAnsi="Arial" w:cs="Arial"/>
+          <w:sz w:val="30"/>
+          <w:szCs w:val="30"/>
+        </w:rPr>
+      </w:pPr>
+      <w:r>
+        <w:rPr>
+          <w:rStyle w:val="Textoennegrita"/>
+          <w:rFonts w:ascii="Arial" w:hAnsi="Arial" w:cs="Arial"/>
+          <w:sz w:val="30"/>
+          <w:szCs w:val="30"/>
+        </w:rPr>
+        <w:t>Primero</w:t>
+      </w:r>
+      <w:r>
+        <w:rPr>
+          <w:rFonts w:ascii="Arial" w:hAnsi="Arial" w:cs="Arial"/>
+          <w:sz w:val="30"/>
+          <w:szCs w:val="30"/>
+        </w:rPr>
+        <w:t>. Dados los mismos parámetros de entrada la función debe retornar siempre el mismo valor.</w:t>
+      </w:r>
+    </w:p>
+    <w:p>
+      <w:pPr>
+        <w:pStyle w:val="NormalWeb"/>
+        <w:shd w:val="clear" w:color="auto" w:fill="FFFFFF"/>
+        <w:spacing w:before="0" w:beforeAutospacing="0" w:after="0" w:afterAutospacing="0" w:line="384" w:lineRule="atLeast"/>
+        <w:jc w:val="both"/>
+        <w:rPr>
+          <w:rFonts w:ascii="Arial" w:hAnsi="Arial" w:cs="Arial"/>
+          <w:sz w:val="30"/>
+          <w:szCs w:val="30"/>
+        </w:rPr>
+      </w:pPr>
+      <w:r>
+        <w:rPr>
+          <w:rStyle w:val="Textoennegrita"/>
+          <w:rFonts w:ascii="Arial" w:hAnsi="Arial" w:cs="Arial"/>
+          <w:sz w:val="30"/>
+          <w:szCs w:val="30"/>
+        </w:rPr>
+        <w:t>Segundo</w:t>
+      </w:r>
+      <w:r>
+        <w:rPr>
+          <w:rFonts w:ascii="Arial" w:hAnsi="Arial" w:cs="Arial"/>
+          <w:sz w:val="30"/>
+          <w:szCs w:val="30"/>
+        </w:rPr>
+        <w:t>. La función no debe tener efectos colaterales, es decir no debe haber nada en el entorno que la altere. Como por ejemplo, variables globales que fue el ejemplo que vimos en la clase anterior.</w:t>
+      </w:r>
+    </w:p>
+    <w:p>
+      <w:pPr>
+        <w:pStyle w:val="NormalWeb"/>
+        <w:shd w:val="clear" w:color="auto" w:fill="FFFFFF"/>
+        <w:spacing w:before="0" w:beforeAutospacing="0" w:after="0" w:afterAutospacing="0" w:line="384" w:lineRule="atLeast"/>
+        <w:jc w:val="both"/>
+        <w:rPr>
+          <w:rFonts w:ascii="Arial" w:hAnsi="Arial" w:cs="Arial"/>
+          <w:sz w:val="30"/>
+          <w:szCs w:val="30"/>
+          <w:u w:val="single"/>
+        </w:rPr>
+      </w:pPr>
+    </w:p>
+    <w:p>
+      <w:pPr>
+        <w:pStyle w:val="Ttulo2"/>
+        <w:pBdr>
+          <w:bottom w:val="single" w:sz="6" w:space="0" w:color="D3D3D3"/>
+        </w:pBdr>
+        <w:shd w:val="clear" w:color="auto" w:fill="FFFFFF"/>
+        <w:spacing w:before="240" w:beforeAutospacing="0" w:after="240" w:afterAutospacing="0" w:line="384" w:lineRule="atLeast"/>
+        <w:jc w:val="both"/>
+        <w:rPr>
+          <w:rFonts w:ascii="Arial" w:hAnsi="Arial" w:cs="Arial"/>
+          <w:sz w:val="33"/>
+          <w:szCs w:val="33"/>
+        </w:rPr>
+      </w:pPr>
+      <w:r>
+        <w:rPr>
+          <w:rFonts w:ascii="Arial" w:hAnsi="Arial" w:cs="Arial"/>
+          <w:sz w:val="33"/>
+          <w:szCs w:val="33"/>
+        </w:rPr>
+        <w:lastRenderedPageBreak/>
+        <w:t>Inmutabilidad</w:t>
+      </w:r>
+    </w:p>
+    <w:p>
+      <w:pPr>
+        <w:pStyle w:val="NormalWeb"/>
+        <w:shd w:val="clear" w:color="auto" w:fill="FFFFFF"/>
+        <w:spacing w:before="0" w:beforeAutospacing="0" w:after="0" w:afterAutospacing="0" w:line="384" w:lineRule="atLeast"/>
+        <w:jc w:val="both"/>
+        <w:rPr>
+          <w:rFonts w:ascii="Arial" w:hAnsi="Arial" w:cs="Arial"/>
+          <w:sz w:val="30"/>
+          <w:szCs w:val="30"/>
+        </w:rPr>
+      </w:pPr>
+      <w:r>
+        <w:rPr>
+          <w:rFonts w:ascii="Arial" w:hAnsi="Arial" w:cs="Arial"/>
+          <w:sz w:val="30"/>
+          <w:szCs w:val="30"/>
+        </w:rPr>
+        <w:t>Hablando de variables, hace un momento te comenté que estas las dejaremos de tratar como tal y fomentaremos el uso de </w:t>
+      </w:r>
+      <w:r>
+        <w:rPr>
+          <w:rStyle w:val="Textoennegrita"/>
+          <w:rFonts w:ascii="Arial" w:hAnsi="Arial" w:cs="Arial"/>
+          <w:sz w:val="30"/>
+          <w:szCs w:val="30"/>
+        </w:rPr>
+        <w:t>variables de tipo constante</w:t>
+      </w:r>
+      <w:r>
+        <w:rPr>
+          <w:rFonts w:ascii="Arial" w:hAnsi="Arial" w:cs="Arial"/>
+          <w:sz w:val="30"/>
+          <w:szCs w:val="30"/>
+        </w:rPr>
+        <w:t>, o variables inmutables.</w:t>
+      </w:r>
+    </w:p>
+    <w:p>
+      <w:pPr>
+        <w:pStyle w:val="NormalWeb"/>
+        <w:shd w:val="clear" w:color="auto" w:fill="FFFFFF"/>
+        <w:spacing w:before="0" w:beforeAutospacing="0" w:after="0" w:afterAutospacing="0" w:line="384" w:lineRule="atLeast"/>
+        <w:jc w:val="both"/>
+        <w:rPr>
+          <w:rFonts w:ascii="Arial" w:hAnsi="Arial" w:cs="Arial"/>
+          <w:sz w:val="30"/>
+          <w:szCs w:val="30"/>
+        </w:rPr>
+      </w:pPr>
+      <w:r>
+        <w:rPr>
+          <w:rFonts w:ascii="Arial" w:hAnsi="Arial" w:cs="Arial"/>
+          <w:sz w:val="30"/>
+          <w:szCs w:val="30"/>
+        </w:rPr>
+        <w:t>La inmutabilidad es uno de los principios de la programación funcional donde nos promueve la ausencia de estado mutable o también conocido como </w:t>
+      </w:r>
+      <w:r>
+        <w:rPr>
+          <w:rStyle w:val="Textoennegrita"/>
+          <w:rFonts w:ascii="Arial" w:hAnsi="Arial" w:cs="Arial"/>
+          <w:sz w:val="30"/>
+          <w:szCs w:val="30"/>
+        </w:rPr>
+        <w:t>Stateless</w:t>
+      </w:r>
+      <w:r>
+        <w:rPr>
+          <w:rFonts w:ascii="Arial" w:hAnsi="Arial" w:cs="Arial"/>
+          <w:sz w:val="30"/>
+          <w:szCs w:val="30"/>
+        </w:rPr>
+        <w:t>, para entender esto mejor lo primero que debemos comprender es qué cosa se considera estado.</w:t>
+      </w:r>
+    </w:p>
+    <w:p>
+      <w:pPr>
+        <w:pStyle w:val="NormalWeb"/>
+        <w:shd w:val="clear" w:color="auto" w:fill="FFFFFF"/>
+        <w:spacing w:before="0" w:beforeAutospacing="0" w:after="0" w:afterAutospacing="0" w:line="384" w:lineRule="atLeast"/>
+        <w:jc w:val="both"/>
+        <w:rPr>
+          <w:rFonts w:ascii="Arial" w:hAnsi="Arial" w:cs="Arial"/>
+          <w:sz w:val="30"/>
+          <w:szCs w:val="30"/>
+        </w:rPr>
+      </w:pPr>
+      <w:r>
+        <w:rPr>
+          <w:rStyle w:val="Textoennegrita"/>
+          <w:rFonts w:ascii="Arial" w:hAnsi="Arial" w:cs="Arial"/>
+          <w:sz w:val="30"/>
+          <w:szCs w:val="30"/>
+        </w:rPr>
+        <w:t>Estado</w:t>
+      </w:r>
+      <w:r>
+        <w:rPr>
+          <w:rFonts w:ascii="Arial" w:hAnsi="Arial" w:cs="Arial"/>
+          <w:sz w:val="30"/>
+          <w:szCs w:val="30"/>
+        </w:rPr>
+        <w:t>: será cualquier dato que se pueda guardar y modificar posteriormente en memoria</w:t>
+      </w:r>
+    </w:p>
+    <w:p>
+      <w:pPr>
+        <w:numPr>
+          <w:ilvl w:val="0"/>
+          <w:numId w:val="1"/>
+        </w:numPr>
+        <w:shd w:val="clear" w:color="auto" w:fill="FFFFFF"/>
+        <w:spacing w:after="0" w:line="384" w:lineRule="atLeast"/>
+        <w:ind w:left="240"/>
+        <w:jc w:val="both"/>
+        <w:rPr>
+          <w:rFonts w:ascii="Arial" w:hAnsi="Arial" w:cs="Arial"/>
+          <w:sz w:val="30"/>
+          <w:szCs w:val="30"/>
+        </w:rPr>
+      </w:pPr>
+      <w:r>
+        <w:rPr>
+          <w:rFonts w:ascii="Arial" w:hAnsi="Arial" w:cs="Arial"/>
+          <w:sz w:val="30"/>
+          <w:szCs w:val="30"/>
+        </w:rPr>
+        <w:t>Una variable</w:t>
+      </w:r>
+    </w:p>
+    <w:p>
+      <w:pPr>
+        <w:numPr>
+          <w:ilvl w:val="0"/>
+          <w:numId w:val="1"/>
+        </w:numPr>
+        <w:shd w:val="clear" w:color="auto" w:fill="FFFFFF"/>
+        <w:spacing w:after="0" w:line="384" w:lineRule="atLeast"/>
+        <w:ind w:left="240"/>
+        <w:jc w:val="both"/>
+        <w:rPr>
+          <w:rFonts w:ascii="Arial" w:hAnsi="Arial" w:cs="Arial"/>
+          <w:sz w:val="30"/>
+          <w:szCs w:val="30"/>
+        </w:rPr>
+      </w:pPr>
+      <w:r>
+        <w:rPr>
+          <w:rFonts w:ascii="Arial" w:hAnsi="Arial" w:cs="Arial"/>
+          <w:sz w:val="30"/>
+          <w:szCs w:val="30"/>
+        </w:rPr>
+        <w:t>Un archivo</w:t>
+      </w:r>
+    </w:p>
+    <w:p>
+      <w:pPr>
+        <w:numPr>
+          <w:ilvl w:val="0"/>
+          <w:numId w:val="1"/>
+        </w:numPr>
+        <w:shd w:val="clear" w:color="auto" w:fill="FFFFFF"/>
+        <w:spacing w:after="0" w:line="384" w:lineRule="atLeast"/>
+        <w:ind w:left="240"/>
+        <w:jc w:val="both"/>
+        <w:rPr>
+          <w:rFonts w:ascii="Arial" w:hAnsi="Arial" w:cs="Arial"/>
+          <w:sz w:val="30"/>
+          <w:szCs w:val="30"/>
+        </w:rPr>
+      </w:pPr>
+      <w:r>
+        <w:rPr>
+          <w:rFonts w:ascii="Arial" w:hAnsi="Arial" w:cs="Arial"/>
+          <w:sz w:val="30"/>
+          <w:szCs w:val="30"/>
+        </w:rPr>
+        <w:t>Un socket</w:t>
+      </w:r>
+    </w:p>
+    <w:p>
+      <w:pPr>
+        <w:pStyle w:val="NormalWeb"/>
+        <w:shd w:val="clear" w:color="auto" w:fill="FFFFFF"/>
+        <w:spacing w:before="0" w:beforeAutospacing="0" w:after="0" w:afterAutospacing="0" w:line="384" w:lineRule="atLeast"/>
+        <w:jc w:val="both"/>
+        <w:rPr>
+          <w:rFonts w:ascii="Arial" w:hAnsi="Arial" w:cs="Arial"/>
+          <w:sz w:val="30"/>
+          <w:szCs w:val="30"/>
+        </w:rPr>
+      </w:pPr>
+      <w:r>
+        <w:rPr>
+          <w:rFonts w:ascii="Arial" w:hAnsi="Arial" w:cs="Arial"/>
+          <w:sz w:val="30"/>
+          <w:szCs w:val="30"/>
+        </w:rPr>
+        <w:t>Para el caso de las variables en Kotlin preferirémos declararlas como ´val´ en vez de ´var´.</w:t>
+      </w:r>
+      <w:r>
+        <w:rPr>
+          <w:rFonts w:ascii="Arial" w:hAnsi="Arial" w:cs="Arial"/>
+          <w:sz w:val="30"/>
+          <w:szCs w:val="30"/>
+        </w:rPr>
+        <w:br/>
+        <w:t>Una buena práctica en nuestros programas es nunca tener variables de tipo ´var´ declaradas de manera </w:t>
+      </w:r>
+      <w:r>
+        <w:rPr>
+          <w:rStyle w:val="Textoennegrita"/>
+          <w:rFonts w:ascii="Arial" w:hAnsi="Arial" w:cs="Arial"/>
+          <w:sz w:val="30"/>
+          <w:szCs w:val="30"/>
+        </w:rPr>
+        <w:t>global</w:t>
+      </w:r>
+      <w:r>
+        <w:rPr>
+          <w:rFonts w:ascii="Arial" w:hAnsi="Arial" w:cs="Arial"/>
+          <w:sz w:val="30"/>
+          <w:szCs w:val="30"/>
+        </w:rPr>
+        <w:t> pues estas van en contra de la inmutabilidad, aunque sé que a veces es complicado prescindir de ellas en el resto del programa. Su mejor lugar es cuando están declaradas de manera local al método.</w:t>
+      </w:r>
+    </w:p>
+    <w:p>
+      <w:pPr>
+        <w:pStyle w:val="NormalWeb"/>
+        <w:shd w:val="clear" w:color="auto" w:fill="FFFFFF"/>
+        <w:spacing w:before="240" w:beforeAutospacing="0" w:after="240" w:afterAutospacing="0" w:line="384" w:lineRule="atLeast"/>
+        <w:jc w:val="both"/>
+        <w:rPr>
+          <w:rFonts w:ascii="Arial" w:hAnsi="Arial" w:cs="Arial"/>
+          <w:sz w:val="30"/>
+          <w:szCs w:val="30"/>
+        </w:rPr>
+      </w:pPr>
+      <w:r>
+        <w:rPr>
+          <w:rFonts w:ascii="Arial" w:hAnsi="Arial" w:cs="Arial"/>
+          <w:sz w:val="30"/>
+          <w:szCs w:val="30"/>
+        </w:rPr>
+        <w:t>A lo largo del curso seguiremos aprendiendo pequeñas píldoras de conocimiento sobre la programación funcional.</w:t>
+      </w:r>
+    </w:p>
+    <w:p>
+      <w:pPr>
+        <w:pStyle w:val="NormalWeb"/>
+        <w:shd w:val="clear" w:color="auto" w:fill="FFFFFF"/>
+        <w:spacing w:before="240" w:after="240" w:line="384" w:lineRule="atLeast"/>
+        <w:jc w:val="both"/>
+        <w:rPr>
+          <w:rFonts w:ascii="Arial" w:hAnsi="Arial" w:cs="Arial"/>
+          <w:b/>
+          <w:bCs/>
+          <w:sz w:val="30"/>
+          <w:szCs w:val="30"/>
+          <w:u w:val="single"/>
+        </w:rPr>
+      </w:pPr>
+      <w:r>
+        <w:rPr>
+          <w:rFonts w:ascii="Arial" w:hAnsi="Arial" w:cs="Arial"/>
+          <w:b/>
+          <w:bCs/>
+          <w:sz w:val="44"/>
+          <w:szCs w:val="30"/>
+        </w:rPr>
+        <w:t>Strings</w:t>
+      </w:r>
+      <w:bookmarkStart w:id="1" w:name="_GoBack"/>
+      <w:bookmarkEnd w:id="1"/>
+    </w:p>
+    <w:p>
+      <w:pPr>
+        <w:pStyle w:val="NormalWeb"/>
+        <w:shd w:val="clear" w:color="auto" w:fill="FFFFFF"/>
+        <w:spacing w:before="240" w:after="240" w:line="384" w:lineRule="atLeast"/>
+        <w:jc w:val="both"/>
+        <w:rPr>
+          <w:rFonts w:ascii="Arial" w:hAnsi="Arial" w:cs="Arial"/>
+          <w:sz w:val="30"/>
+          <w:szCs w:val="30"/>
+        </w:rPr>
+      </w:pPr>
+      <w:r>
+        <w:rPr>
+          <w:rFonts w:ascii="Arial" w:hAnsi="Arial" w:cs="Arial"/>
+          <w:b/>
+          <w:bCs/>
+          <w:sz w:val="30"/>
+          <w:szCs w:val="30"/>
+        </w:rPr>
+        <w:t>Raw String</w:t>
+      </w:r>
+      <w:r>
+        <w:rPr>
+          <w:rFonts w:ascii="Arial" w:hAnsi="Arial" w:cs="Arial"/>
+          <w:sz w:val="30"/>
+          <w:szCs w:val="30"/>
+        </w:rPr>
+        <w:t>: En Kotlin, además, tenemos cadenas sin procesar de tres comillas que pueden contener caracteres especiales sin la necesidad de escapar de ellas.</w:t>
+      </w:r>
+    </w:p>
+    <w:p>
+      <w:pPr>
+        <w:pStyle w:val="NormalWeb"/>
+        <w:shd w:val="clear" w:color="auto" w:fill="FFFFFF"/>
+        <w:spacing w:before="240" w:after="240" w:line="384" w:lineRule="atLeast"/>
+        <w:jc w:val="both"/>
+        <w:rPr>
+          <w:rFonts w:ascii="Arial" w:hAnsi="Arial" w:cs="Arial"/>
+          <w:sz w:val="30"/>
+          <w:szCs w:val="30"/>
+        </w:rPr>
+      </w:pPr>
+      <w:r>
+        <w:rPr>
+          <w:rFonts w:ascii="Arial" w:hAnsi="Arial" w:cs="Arial"/>
+          <w:b/>
+          <w:bCs/>
+          <w:sz w:val="30"/>
+          <w:szCs w:val="30"/>
+        </w:rPr>
+        <w:t>.trimIndent()</w:t>
+      </w:r>
+      <w:r>
+        <w:rPr>
+          <w:rFonts w:ascii="Arial" w:hAnsi="Arial" w:cs="Arial"/>
+          <w:sz w:val="30"/>
+          <w:szCs w:val="30"/>
+        </w:rPr>
+        <w:t>: Detecta una sangría mínima común de todas las líneas de entrada, la elimina de cada línea y también elimina la primera y la última si están en blanco.</w:t>
+      </w:r>
+    </w:p>
+    <w:p>
+      <w:pPr>
+        <w:pStyle w:val="NormalWeb"/>
+        <w:shd w:val="clear" w:color="auto" w:fill="FFFFFF"/>
+        <w:spacing w:before="240" w:after="240" w:line="384" w:lineRule="atLeast"/>
+        <w:jc w:val="both"/>
+        <w:rPr>
+          <w:rFonts w:ascii="Arial" w:hAnsi="Arial" w:cs="Arial"/>
+          <w:sz w:val="30"/>
+          <w:szCs w:val="30"/>
+        </w:rPr>
+      </w:pPr>
+      <w:r>
+        <w:rPr>
+          <w:rFonts w:ascii="Arial" w:hAnsi="Arial" w:cs="Arial"/>
+          <w:b/>
+          <w:bCs/>
+          <w:sz w:val="30"/>
+          <w:szCs w:val="30"/>
+        </w:rPr>
+        <w:t>.trimMargin()</w:t>
+      </w:r>
+      <w:r>
+        <w:rPr>
+          <w:rFonts w:ascii="Arial" w:hAnsi="Arial" w:cs="Arial"/>
+          <w:sz w:val="30"/>
+          <w:szCs w:val="30"/>
+        </w:rPr>
+        <w:t>: Recorta los caracteres de espacio en blanco iniciales seguidos de un </w:t>
+      </w:r>
+      <w:r>
+        <w:rPr>
+          <w:rFonts w:ascii="Arial" w:hAnsi="Arial" w:cs="Arial"/>
+          <w:i/>
+          <w:iCs/>
+          <w:sz w:val="30"/>
+          <w:szCs w:val="30"/>
+        </w:rPr>
+        <w:t>marginPrefix</w:t>
+      </w:r>
+      <w:r>
+        <w:rPr>
+          <w:rFonts w:ascii="Arial" w:hAnsi="Arial" w:cs="Arial"/>
+          <w:sz w:val="30"/>
+          <w:szCs w:val="30"/>
+        </w:rPr>
+        <w:t> de cada línea de una cadena de origen y elimina la primera y la última línea si están en blanco.</w:t>
+      </w:r>
+    </w:p>
+    <w:p>
+      <w:pPr>
+        <w:pStyle w:val="NormalWeb"/>
+        <w:shd w:val="clear" w:color="auto" w:fill="FFFFFF"/>
+        <w:spacing w:before="240" w:after="240" w:line="384" w:lineRule="atLeast"/>
+        <w:jc w:val="both"/>
+        <w:rPr>
+          <w:rFonts w:ascii="Arial" w:hAnsi="Arial" w:cs="Arial"/>
+          <w:sz w:val="30"/>
+          <w:szCs w:val="30"/>
+        </w:rPr>
+      </w:pPr>
+      <w:r>
+        <w:rPr>
+          <w:rFonts w:ascii="Arial" w:hAnsi="Arial" w:cs="Arial"/>
+          <w:sz w:val="30"/>
+          <w:szCs w:val="30"/>
+        </w:rPr>
+        <w:t>Puedes usar los siguientes para escapar caracteres especiales: \t, \b, \n, \r, \', \", \\ y \$</w:t>
+      </w:r>
+    </w:p>
+    <w:p>
+      <w:pPr>
+        <w:jc w:val="both"/>
+        <w:rPr>
+          <w:rFonts w:ascii="Cambria Math" w:hAnsi="Cambria Math"/>
+          <w:u w:val="single"/>
+        </w:rPr>
+      </w:pPr>
+    </w:p>
     <w:sectPr>
       <w:pgSz w:w="12240" w:h="15840"/>
       <w:pgMar w:top="720" w:right="720" w:bottom="720" w:left="720" w:header="708" w:footer="708" w:gutter="0"/>
@@ -3712,6 +4795,163 @@
     </w:p>
   </w:footnote>
 </w:footnotes>
+</file>
+
+<file path=word/numbering.xml><?xml version="1.0" encoding="utf-8"?>
+<w:numbering xmlns:wpc="http://schemas.microsoft.com/office/word/2010/wordprocessingCanvas" xmlns:mc="http://schemas.openxmlformats.org/markup-compatibility/2006" xmlns:o="urn:schemas-microsoft-com:office:office" xmlns:r="http://schemas.openxmlformats.org/officeDocument/2006/relationships" xmlns:m="http://schemas.openxmlformats.org/officeDocument/2006/math" xmlns:v="urn:schemas-microsoft-com:vml" xmlns:wp14="http://schemas.microsoft.com/office/word/2010/wordprocessingDrawing" xmlns:wp="http://schemas.openxmlformats.org/drawingml/2006/wordprocessingDrawing" xmlns:w10="urn:schemas-microsoft-com:office:word" xmlns:w="http://schemas.openxmlformats.org/wordprocessingml/2006/main" xmlns:w14="http://schemas.microsoft.com/office/word/2010/wordml" xmlns:w15="http://schemas.microsoft.com/office/word/2012/wordml" xmlns:wpg="http://schemas.microsoft.com/office/word/2010/wordprocessingGroup" xmlns:wpi="http://schemas.microsoft.com/office/word/2010/wordprocessingInk" xmlns:wne="http://schemas.microsoft.com/office/word/2006/wordml" xmlns:wps="http://schemas.microsoft.com/office/word/2010/wordprocessingShape" mc:Ignorable="w14 w15 wp14">
+  <w:abstractNum w:abstractNumId="0">
+    <w:nsid w:val="402F0E3C"/>
+    <w:multiLevelType w:val="multilevel"/>
+    <w:tmpl w:val="8640D5EA"/>
+    <w:lvl w:ilvl="0">
+      <w:start w:val="1"/>
+      <w:numFmt w:val="bullet"/>
+      <w:lvlText w:val=""/>
+      <w:lvlJc w:val="left"/>
+      <w:pPr>
+        <w:tabs>
+          <w:tab w:val="num" w:pos="720"/>
+        </w:tabs>
+        <w:ind w:left="720" w:hanging="360"/>
+      </w:pPr>
+      <w:rPr>
+        <w:rFonts w:ascii="Symbol" w:hAnsi="Symbol" w:hint="default"/>
+        <w:sz w:val="20"/>
+      </w:rPr>
+    </w:lvl>
+    <w:lvl w:ilvl="1" w:tentative="1">
+      <w:start w:val="1"/>
+      <w:numFmt w:val="bullet"/>
+      <w:lvlText w:val="o"/>
+      <w:lvlJc w:val="left"/>
+      <w:pPr>
+        <w:tabs>
+          <w:tab w:val="num" w:pos="1440"/>
+        </w:tabs>
+        <w:ind w:left="1440" w:hanging="360"/>
+      </w:pPr>
+      <w:rPr>
+        <w:rFonts w:ascii="Courier New" w:hAnsi="Courier New" w:hint="default"/>
+        <w:sz w:val="20"/>
+      </w:rPr>
+    </w:lvl>
+    <w:lvl w:ilvl="2" w:tentative="1">
+      <w:start w:val="1"/>
+      <w:numFmt w:val="bullet"/>
+      <w:lvlText w:val=""/>
+      <w:lvlJc w:val="left"/>
+      <w:pPr>
+        <w:tabs>
+          <w:tab w:val="num" w:pos="2160"/>
+        </w:tabs>
+        <w:ind w:left="2160" w:hanging="360"/>
+      </w:pPr>
+      <w:rPr>
+        <w:rFonts w:ascii="Wingdings" w:hAnsi="Wingdings" w:hint="default"/>
+        <w:sz w:val="20"/>
+      </w:rPr>
+    </w:lvl>
+    <w:lvl w:ilvl="3" w:tentative="1">
+      <w:start w:val="1"/>
+      <w:numFmt w:val="bullet"/>
+      <w:lvlText w:val=""/>
+      <w:lvlJc w:val="left"/>
+      <w:pPr>
+        <w:tabs>
+          <w:tab w:val="num" w:pos="2880"/>
+        </w:tabs>
+        <w:ind w:left="2880" w:hanging="360"/>
+      </w:pPr>
+      <w:rPr>
+        <w:rFonts w:ascii="Wingdings" w:hAnsi="Wingdings" w:hint="default"/>
+        <w:sz w:val="20"/>
+      </w:rPr>
+    </w:lvl>
+    <w:lvl w:ilvl="4" w:tentative="1">
+      <w:start w:val="1"/>
+      <w:numFmt w:val="bullet"/>
+      <w:lvlText w:val=""/>
+      <w:lvlJc w:val="left"/>
+      <w:pPr>
+        <w:tabs>
+          <w:tab w:val="num" w:pos="3600"/>
+        </w:tabs>
+        <w:ind w:left="3600" w:hanging="360"/>
+      </w:pPr>
+      <w:rPr>
+        <w:rFonts w:ascii="Wingdings" w:hAnsi="Wingdings" w:hint="default"/>
+        <w:sz w:val="20"/>
+      </w:rPr>
+    </w:lvl>
+    <w:lvl w:ilvl="5" w:tentative="1">
+      <w:start w:val="1"/>
+      <w:numFmt w:val="bullet"/>
+      <w:lvlText w:val=""/>
+      <w:lvlJc w:val="left"/>
+      <w:pPr>
+        <w:tabs>
+          <w:tab w:val="num" w:pos="4320"/>
+        </w:tabs>
+        <w:ind w:left="4320" w:hanging="360"/>
+      </w:pPr>
+      <w:rPr>
+        <w:rFonts w:ascii="Wingdings" w:hAnsi="Wingdings" w:hint="default"/>
+        <w:sz w:val="20"/>
+      </w:rPr>
+    </w:lvl>
+    <w:lvl w:ilvl="6" w:tentative="1">
+      <w:start w:val="1"/>
+      <w:numFmt w:val="bullet"/>
+      <w:lvlText w:val=""/>
+      <w:lvlJc w:val="left"/>
+      <w:pPr>
+        <w:tabs>
+          <w:tab w:val="num" w:pos="5040"/>
+        </w:tabs>
+        <w:ind w:left="5040" w:hanging="360"/>
+      </w:pPr>
+      <w:rPr>
+        <w:rFonts w:ascii="Wingdings" w:hAnsi="Wingdings" w:hint="default"/>
+        <w:sz w:val="20"/>
+      </w:rPr>
+    </w:lvl>
+    <w:lvl w:ilvl="7" w:tentative="1">
+      <w:start w:val="1"/>
+      <w:numFmt w:val="bullet"/>
+      <w:lvlText w:val=""/>
+      <w:lvlJc w:val="left"/>
+      <w:pPr>
+        <w:tabs>
+          <w:tab w:val="num" w:pos="5760"/>
+        </w:tabs>
+        <w:ind w:left="5760" w:hanging="360"/>
+      </w:pPr>
+      <w:rPr>
+        <w:rFonts w:ascii="Wingdings" w:hAnsi="Wingdings" w:hint="default"/>
+        <w:sz w:val="20"/>
+      </w:rPr>
+    </w:lvl>
+    <w:lvl w:ilvl="8" w:tentative="1">
+      <w:start w:val="1"/>
+      <w:numFmt w:val="bullet"/>
+      <w:lvlText w:val=""/>
+      <w:lvlJc w:val="left"/>
+      <w:pPr>
+        <w:tabs>
+          <w:tab w:val="num" w:pos="6480"/>
+        </w:tabs>
+        <w:ind w:left="6480" w:hanging="360"/>
+      </w:pPr>
+      <w:rPr>
+        <w:rFonts w:ascii="Wingdings" w:hAnsi="Wingdings" w:hint="default"/>
+        <w:sz w:val="20"/>
+      </w:rPr>
+    </w:lvl>
+  </w:abstractNum>
+  <w:num w:numId="1">
+    <w:abstractNumId w:val="0"/>
+  </w:num>
+</w:numbering>
 </file>
 
 <file path=word/styles.xml><?xml version="1.0" encoding="utf-8"?>
@@ -4108,6 +5348,27 @@
     <w:name w:val="Normal"/>
     <w:qFormat/>
   </w:style>
+  <w:style w:type="paragraph" w:styleId="Ttulo1">
+    <w:name w:val="heading 1"/>
+    <w:basedOn w:val="Normal"/>
+    <w:next w:val="Normal"/>
+    <w:link w:val="Ttulo1Car"/>
+    <w:uiPriority w:val="9"/>
+    <w:qFormat/>
+    <w:rsid w:val="0065294F"/>
+    <w:pPr>
+      <w:keepNext/>
+      <w:keepLines/>
+      <w:spacing w:before="240" w:after="0"/>
+      <w:outlineLvl w:val="0"/>
+    </w:pPr>
+    <w:rPr>
+      <w:rFonts w:asciiTheme="majorHAnsi" w:eastAsiaTheme="majorEastAsia" w:hAnsiTheme="majorHAnsi" w:cstheme="majorBidi"/>
+      <w:color w:val="2E74B5" w:themeColor="accent1" w:themeShade="BF"/>
+      <w:sz w:val="32"/>
+      <w:szCs w:val="32"/>
+    </w:rPr>
+  </w:style>
   <w:style w:type="paragraph" w:styleId="Ttulo2">
     <w:name w:val="heading 2"/>
     <w:basedOn w:val="Normal"/>
@@ -4131,7 +5392,6 @@
   <w:style w:type="character" w:default="1" w:styleId="Fuentedeprrafopredeter">
     <w:name w:val="Default Paragraph Font"/>
     <w:uiPriority w:val="1"/>
-    <w:semiHidden/>
     <w:unhideWhenUsed/>
   </w:style>
   <w:style w:type="table" w:default="1" w:styleId="Tablanormal">
@@ -4350,6 +5610,19 @@
     <w:name w:val="hljs-string"/>
     <w:basedOn w:val="Fuentedeprrafopredeter"/>
     <w:rsid w:val="00527EA4"/>
+  </w:style>
+  <w:style w:type="character" w:customStyle="1" w:styleId="Ttulo1Car">
+    <w:name w:val="Título 1 Car"/>
+    <w:basedOn w:val="Fuentedeprrafopredeter"/>
+    <w:link w:val="Ttulo1"/>
+    <w:uiPriority w:val="9"/>
+    <w:rsid w:val="0065294F"/>
+    <w:rPr>
+      <w:rFonts w:asciiTheme="majorHAnsi" w:eastAsiaTheme="majorEastAsia" w:hAnsiTheme="majorHAnsi" w:cstheme="majorBidi"/>
+      <w:color w:val="2E74B5" w:themeColor="accent1" w:themeShade="BF"/>
+      <w:sz w:val="32"/>
+      <w:szCs w:val="32"/>
+    </w:rPr>
   </w:style>
 </w:styles>
 </file>

</xml_diff>